<commit_message>
Aggiunti diagrammi stabilità a doc
</commit_message>
<xml_diff>
--- a/Documentazione/Control Tower System Analysis_draft0.docx
+++ b/Documentazione/Control Tower System Analysis_draft0.docx
@@ -1,6 +1,6 @@
 
 <file path=word/document.xml><?xml version="1.0" encoding="utf-8"?>
-<w:document xmlns:wpc="http://schemas.microsoft.com/office/word/2010/wordprocessingCanvas" xmlns:cx="http://schemas.microsoft.com/office/drawing/2014/chartex" xmlns:cx1="http://schemas.microsoft.com/office/drawing/2015/9/8/chartex" xmlns:cx2="http://schemas.microsoft.com/office/drawing/2015/10/21/chartex" xmlns:cx3="http://schemas.microsoft.com/office/drawing/2016/5/9/chartex" xmlns:cx4="http://schemas.microsoft.com/office/drawing/2016/5/10/chartex" xmlns:cx5="http://schemas.microsoft.com/office/drawing/2016/5/11/chartex" xmlns:cx6="http://schemas.microsoft.com/office/drawing/2016/5/12/chartex" xmlns:cx7="http://schemas.microsoft.com/office/drawing/2016/5/13/chartex" xmlns:cx8="http://schemas.microsoft.com/office/drawing/2016/5/14/chartex" xmlns:mc="http://schemas.openxmlformats.org/markup-compatibility/2006" xmlns:aink="http://schemas.microsoft.com/office/drawing/2016/ink" xmlns:am3d="http://schemas.microsoft.com/office/drawing/2017/model3d" xmlns:o="urn:schemas-microsoft-com:office:office" xmlns:r="http://schemas.openxmlformats.org/officeDocument/2006/relationships" xmlns:m="http://schemas.openxmlformats.org/officeDocument/2006/math" xmlns:v="urn:schemas-microsoft-com:vml" xmlns:wp14="http://schemas.microsoft.com/office/word/2010/wordprocessingDrawing" xmlns:wp="http://schemas.openxmlformats.org/drawingml/2006/wordprocessingDrawing" xmlns:w10="urn:schemas-microsoft-com:office:word" xmlns:w="http://schemas.openxmlformats.org/wordprocessingml/2006/main" xmlns:w14="http://schemas.microsoft.com/office/word/2010/wordml" xmlns:w15="http://schemas.microsoft.com/office/word/2012/wordml" xmlns:w16cex="http://schemas.microsoft.com/office/word/2018/wordml/cex" xmlns:w16cid="http://schemas.microsoft.com/office/word/2016/wordml/cid" xmlns:w16="http://schemas.microsoft.com/office/word/2018/wordml" xmlns:w16se="http://schemas.microsoft.com/office/word/2015/wordml/symex" xmlns:wpg="http://schemas.microsoft.com/office/word/2010/wordprocessingGroup" xmlns:wpi="http://schemas.microsoft.com/office/word/2010/wordprocessingInk" xmlns:wne="http://schemas.microsoft.com/office/word/2006/wordml" xmlns:wps="http://schemas.microsoft.com/office/word/2010/wordprocessingShape" mc:Ignorable="w14 w15 w16se w16cid w16 w16cex wp14">
+<w:document xmlns:wpc="http://schemas.microsoft.com/office/word/2010/wordprocessingCanvas" xmlns:cx="http://schemas.microsoft.com/office/drawing/2014/chartex" xmlns:cx1="http://schemas.microsoft.com/office/drawing/2015/9/8/chartex" xmlns:cx2="http://schemas.microsoft.com/office/drawing/2015/10/21/chartex" xmlns:cx3="http://schemas.microsoft.com/office/drawing/2016/5/9/chartex" xmlns:cx4="http://schemas.microsoft.com/office/drawing/2016/5/10/chartex" xmlns:cx5="http://schemas.microsoft.com/office/drawing/2016/5/11/chartex" xmlns:cx6="http://schemas.microsoft.com/office/drawing/2016/5/12/chartex" xmlns:cx7="http://schemas.microsoft.com/office/drawing/2016/5/13/chartex" xmlns:cx8="http://schemas.microsoft.com/office/drawing/2016/5/14/chartex" xmlns:mc="http://schemas.openxmlformats.org/markup-compatibility/2006" xmlns:aink="http://schemas.microsoft.com/office/drawing/2016/ink" xmlns:am3d="http://schemas.microsoft.com/office/drawing/2017/model3d" xmlns:o="urn:schemas-microsoft-com:office:office" xmlns:r="http://schemas.openxmlformats.org/officeDocument/2006/relationships" xmlns:m="http://schemas.openxmlformats.org/officeDocument/2006/math" xmlns:v="urn:schemas-microsoft-com:vml" xmlns:wp14="http://schemas.microsoft.com/office/word/2010/wordprocessingDrawing" xmlns:wp="http://schemas.openxmlformats.org/drawingml/2006/wordprocessingDrawing" xmlns:w10="urn:schemas-microsoft-com:office:word" xmlns:w="http://schemas.openxmlformats.org/wordprocessingml/2006/main" xmlns:w14="http://schemas.microsoft.com/office/word/2010/wordml" xmlns:w15="http://schemas.microsoft.com/office/word/2012/wordml" xmlns:w16cid="http://schemas.microsoft.com/office/word/2016/wordml/cid" xmlns:w16se="http://schemas.microsoft.com/office/word/2015/wordml/symex" xmlns:wpg="http://schemas.microsoft.com/office/word/2010/wordprocessingGroup" xmlns:wpi="http://schemas.microsoft.com/office/word/2010/wordprocessingInk" xmlns:wne="http://schemas.microsoft.com/office/word/2006/wordml" xmlns:wps="http://schemas.microsoft.com/office/word/2010/wordprocessingShape" mc:Ignorable="w14 w15 w16se w16cid wp14">
   <w:body>
     <w:p>
       <w:pPr>
@@ -3316,21 +3316,7 @@
         <w:rPr>
           <w:lang w:val="en-GB"/>
         </w:rPr>
-        <w:t xml:space="preserve">in order to analyse the </w:t>
-      </w:r>
-      <w:proofErr w:type="gramStart"/>
-      <w:r>
-        <w:rPr>
-          <w:lang w:val="en-GB"/>
-        </w:rPr>
-        <w:t>system</w:t>
-      </w:r>
-      <w:proofErr w:type="gramEnd"/>
-      <w:r>
-        <w:rPr>
-          <w:lang w:val="en-GB"/>
-        </w:rPr>
-        <w:t xml:space="preserve"> the use of a simulation software is required.</w:t>
+        <w:t>in order to analyse the system the use of a simulation software is required.</w:t>
       </w:r>
     </w:p>
     <w:p>
@@ -6869,10 +6855,79 @@
         <w:pStyle w:val="Sommario3"/>
       </w:pPr>
       <w:r>
-        <w:t>System Instability</w:t>
-      </w:r>
-      <w:r>
-        <w:t xml:space="preserve"> (</w:t>
+        <w:rPr>
+          <w:rFonts w:ascii="Cambria Math" w:hAnsi="Cambria Math"/>
+          <w:noProof/>
+        </w:rPr>
+        <w:drawing>
+          <wp:anchor distT="0" distB="0" distL="114300" distR="114300" simplePos="0" relativeHeight="251671552" behindDoc="1" locked="0" layoutInCell="1" allowOverlap="1" wp14:anchorId="35FFBF3B" wp14:editId="0FCA3E92">
+            <wp:simplePos x="0" y="0"/>
+            <wp:positionH relativeFrom="margin">
+              <wp:align>center</wp:align>
+            </wp:positionH>
+            <wp:positionV relativeFrom="paragraph">
+              <wp:posOffset>275590</wp:posOffset>
+            </wp:positionV>
+            <wp:extent cx="4377690" cy="2917825"/>
+            <wp:effectExtent l="0" t="0" r="3810" b="0"/>
+            <wp:wrapTopAndBottom/>
+            <wp:docPr id="19" name="Immagine 19"/>
+            <wp:cNvGraphicFramePr>
+              <a:graphicFrameLocks xmlns:a="http://schemas.openxmlformats.org/drawingml/2006/main" noChangeAspect="1"/>
+            </wp:cNvGraphicFramePr>
+            <a:graphic xmlns:a="http://schemas.openxmlformats.org/drawingml/2006/main">
+              <a:graphicData uri="http://schemas.openxmlformats.org/drawingml/2006/picture">
+                <pic:pic xmlns:pic="http://schemas.openxmlformats.org/drawingml/2006/picture">
+                  <pic:nvPicPr>
+                    <pic:cNvPr id="0" name="Picture 3"/>
+                    <pic:cNvPicPr>
+                      <a:picLocks noChangeAspect="1" noChangeArrowheads="1"/>
+                    </pic:cNvPicPr>
+                  </pic:nvPicPr>
+                  <pic:blipFill>
+                    <a:blip r:embed="rId11">
+                      <a:extLst>
+                        <a:ext uri="{28A0092B-C50C-407E-A947-70E740481C1C}">
+                          <a14:useLocalDpi xmlns:a14="http://schemas.microsoft.com/office/drawing/2010/main" val="0"/>
+                        </a:ext>
+                      </a:extLst>
+                    </a:blip>
+                    <a:stretch>
+                      <a:fillRect/>
+                    </a:stretch>
+                  </pic:blipFill>
+                  <pic:spPr bwMode="auto">
+                    <a:xfrm>
+                      <a:off x="0" y="0"/>
+                      <a:ext cx="4377690" cy="2918459"/>
+                    </a:xfrm>
+                    <a:prstGeom prst="rect">
+                      <a:avLst/>
+                    </a:prstGeom>
+                    <a:noFill/>
+                    <a:ln>
+                      <a:noFill/>
+                    </a:ln>
+                    <a:extLst>
+                      <a:ext uri="{53640926-AAD7-44D8-BBD7-CCE9431645EC}">
+                        <a14:shadowObscured xmlns:a14="http://schemas.microsoft.com/office/drawing/2010/main"/>
+                      </a:ext>
+                    </a:extLst>
+                  </pic:spPr>
+                </pic:pic>
+              </a:graphicData>
+            </a:graphic>
+            <wp14:sizeRelH relativeFrom="margin">
+              <wp14:pctWidth>0</wp14:pctWidth>
+            </wp14:sizeRelH>
+            <wp14:sizeRelV relativeFrom="margin">
+              <wp14:pctHeight>0</wp14:pctHeight>
+            </wp14:sizeRelV>
+          </wp:anchor>
+        </w:drawing>
+      </w:r>
+      <w:r>
+        <w:t>System Stability (</w:t>
       </w:r>
       <w:proofErr w:type="spellStart"/>
       <w:r>
@@ -6886,13 +6941,7 @@
       </w:r>
       <w:proofErr w:type="spellEnd"/>
       <w:r>
-        <w:t xml:space="preserve"> </w:t>
-      </w:r>
-      <w:r>
-        <w:t>&lt;</w:t>
-      </w:r>
-      <w:r>
-        <w:t xml:space="preserve"> </w:t>
+        <w:t xml:space="preserve"> &gt; </w:t>
       </w:r>
       <w:proofErr w:type="spellStart"/>
       <w:r>
@@ -6923,2147 +6972,6 @@
         <w:t>)</w:t>
       </w:r>
     </w:p>
-    <w:tbl>
-      <w:tblPr>
-        <w:tblStyle w:val="Grigliatabella"/>
-        <w:tblW w:w="0" w:type="auto"/>
-        <w:tblBorders>
-          <w:top w:val="none" w:sz="0" w:space="0" w:color="auto"/>
-          <w:left w:val="none" w:sz="0" w:space="0" w:color="auto"/>
-          <w:bottom w:val="none" w:sz="0" w:space="0" w:color="auto"/>
-          <w:right w:val="none" w:sz="0" w:space="0" w:color="auto"/>
-          <w:insideH w:val="none" w:sz="0" w:space="0" w:color="auto"/>
-          <w:insideV w:val="none" w:sz="0" w:space="0" w:color="auto"/>
-        </w:tblBorders>
-        <w:tblLook w:val="04A0" w:firstRow="1" w:lastRow="0" w:firstColumn="1" w:lastColumn="0" w:noHBand="0" w:noVBand="1"/>
-      </w:tblPr>
-      <w:tblGrid>
-        <w:gridCol w:w="4796"/>
-        <w:gridCol w:w="4797"/>
-      </w:tblGrid>
-      <w:tr>
-        <w:trPr>
-          <w:trHeight w:val="526"/>
-        </w:trPr>
-        <w:tc>
-          <w:tcPr>
-            <w:tcW w:w="4796" w:type="dxa"/>
-            <w:tcMar>
-              <w:top w:w="85" w:type="dxa"/>
-              <w:left w:w="0" w:type="dxa"/>
-              <w:bottom w:w="142" w:type="dxa"/>
-              <w:right w:w="0" w:type="dxa"/>
-            </w:tcMar>
-          </w:tcPr>
-          <w:p>
-            <w:pPr>
-              <w:tabs>
-                <w:tab w:val="left" w:pos="1890"/>
-              </w:tabs>
-              <w:jc w:val="center"/>
-              <w:rPr>
-                <w:rFonts w:ascii="Cambria Math" w:hAnsi="Cambria Math"/>
-                <w:b/>
-                <w:bCs/>
-                <w:sz w:val="20"/>
-                <w:szCs w:val="20"/>
-                <w:lang w:val="en-GB"/>
-              </w:rPr>
-            </w:pPr>
-            <w:r>
-              <w:rPr>
-                <w:rFonts w:ascii="Cambria Math" w:hAnsi="Cambria Math"/>
-                <w:b/>
-                <w:bCs/>
-                <w:sz w:val="20"/>
-                <w:szCs w:val="20"/>
-                <w:lang w:val="en-GB"/>
-              </w:rPr>
-              <w:t>Deterministic Regime</w:t>
-            </w:r>
-          </w:p>
-          <w:p>
-            <w:pPr>
-              <w:tabs>
-                <w:tab w:val="left" w:pos="1890"/>
-              </w:tabs>
-              <w:jc w:val="center"/>
-              <w:rPr>
-                <w:rFonts w:ascii="Cambria Math" w:hAnsi="Cambria Math"/>
-                <w:lang w:val="en-GB"/>
-              </w:rPr>
-            </w:pPr>
-            <w:r>
-              <w:rPr>
-                <w:rFonts w:ascii="Cambria Math" w:hAnsi="Cambria Math"/>
-                <w:noProof/>
-                <w:lang w:val="en-GB"/>
-              </w:rPr>
-              <mc:AlternateContent>
-                <mc:Choice Requires="wps">
-                  <w:drawing>
-                    <wp:anchor distT="45720" distB="45720" distL="114300" distR="114300" simplePos="0" relativeHeight="251660288" behindDoc="0" locked="0" layoutInCell="1" allowOverlap="1" wp14:anchorId="3D76FD76" wp14:editId="6FA4DA1C">
-                      <wp:simplePos x="0" y="0"/>
-                      <wp:positionH relativeFrom="column">
-                        <wp:posOffset>1049337</wp:posOffset>
-                      </wp:positionH>
-                      <wp:positionV relativeFrom="paragraph">
-                        <wp:posOffset>782955</wp:posOffset>
-                      </wp:positionV>
-                      <wp:extent cx="990600" cy="276225"/>
-                      <wp:effectExtent l="19050" t="19050" r="38100" b="47625"/>
-                      <wp:wrapNone/>
-                      <wp:docPr id="14" name="Casella di testo 2"/>
-                      <wp:cNvGraphicFramePr>
-                        <a:graphicFrameLocks xmlns:a="http://schemas.openxmlformats.org/drawingml/2006/main"/>
-                      </wp:cNvGraphicFramePr>
-                      <a:graphic xmlns:a="http://schemas.openxmlformats.org/drawingml/2006/main">
-                        <a:graphicData uri="http://schemas.microsoft.com/office/word/2010/wordprocessingShape">
-                          <wps:wsp>
-                            <wps:cNvSpPr txBox="1">
-                              <a:spLocks noChangeArrowheads="1"/>
-                            </wps:cNvSpPr>
-                            <wps:spPr bwMode="auto">
-                              <a:xfrm>
-                                <a:off x="0" y="0"/>
-                                <a:ext cx="990600" cy="276225"/>
-                              </a:xfrm>
-                              <a:custGeom>
-                                <a:avLst/>
-                                <a:gdLst>
-                                  <a:gd name="connsiteX0" fmla="*/ 0 w 990600"/>
-                                  <a:gd name="connsiteY0" fmla="*/ 0 h 276225"/>
-                                  <a:gd name="connsiteX1" fmla="*/ 515112 w 990600"/>
-                                  <a:gd name="connsiteY1" fmla="*/ 0 h 276225"/>
-                                  <a:gd name="connsiteX2" fmla="*/ 990600 w 990600"/>
-                                  <a:gd name="connsiteY2" fmla="*/ 0 h 276225"/>
-                                  <a:gd name="connsiteX3" fmla="*/ 990600 w 990600"/>
-                                  <a:gd name="connsiteY3" fmla="*/ 276225 h 276225"/>
-                                  <a:gd name="connsiteX4" fmla="*/ 485394 w 990600"/>
-                                  <a:gd name="connsiteY4" fmla="*/ 276225 h 276225"/>
-                                  <a:gd name="connsiteX5" fmla="*/ 0 w 990600"/>
-                                  <a:gd name="connsiteY5" fmla="*/ 276225 h 276225"/>
-                                  <a:gd name="connsiteX6" fmla="*/ 0 w 990600"/>
-                                  <a:gd name="connsiteY6" fmla="*/ 0 h 276225"/>
-                                </a:gdLst>
-                                <a:ahLst/>
-                                <a:cxnLst>
-                                  <a:cxn ang="0">
-                                    <a:pos x="connsiteX0" y="connsiteY0"/>
-                                  </a:cxn>
-                                  <a:cxn ang="0">
-                                    <a:pos x="connsiteX1" y="connsiteY1"/>
-                                  </a:cxn>
-                                  <a:cxn ang="0">
-                                    <a:pos x="connsiteX2" y="connsiteY2"/>
-                                  </a:cxn>
-                                  <a:cxn ang="0">
-                                    <a:pos x="connsiteX3" y="connsiteY3"/>
-                                  </a:cxn>
-                                  <a:cxn ang="0">
-                                    <a:pos x="connsiteX4" y="connsiteY4"/>
-                                  </a:cxn>
-                                  <a:cxn ang="0">
-                                    <a:pos x="connsiteX5" y="connsiteY5"/>
-                                  </a:cxn>
-                                  <a:cxn ang="0">
-                                    <a:pos x="connsiteX6" y="connsiteY6"/>
-                                  </a:cxn>
-                                </a:cxnLst>
-                                <a:rect l="l" t="t" r="r" b="b"/>
-                                <a:pathLst>
-                                  <a:path w="990600" h="276225" fill="none" extrusionOk="0">
-                                    <a:moveTo>
-                                      <a:pt x="0" y="0"/>
-                                    </a:moveTo>
-                                    <a:cubicBezTo>
-                                      <a:pt x="139123" y="13097"/>
-                                      <a:pt x="365329" y="19214"/>
-                                      <a:pt x="515112" y="0"/>
-                                    </a:cubicBezTo>
-                                    <a:cubicBezTo>
-                                      <a:pt x="664895" y="-19214"/>
-                                      <a:pt x="800258" y="10572"/>
-                                      <a:pt x="990600" y="0"/>
-                                    </a:cubicBezTo>
-                                    <a:cubicBezTo>
-                                      <a:pt x="987058" y="82644"/>
-                                      <a:pt x="984746" y="191717"/>
-                                      <a:pt x="990600" y="276225"/>
-                                    </a:cubicBezTo>
-                                    <a:cubicBezTo>
-                                      <a:pt x="764093" y="267137"/>
-                                      <a:pt x="683444" y="254481"/>
-                                      <a:pt x="485394" y="276225"/>
-                                    </a:cubicBezTo>
-                                    <a:cubicBezTo>
-                                      <a:pt x="287344" y="297969"/>
-                                      <a:pt x="126548" y="269770"/>
-                                      <a:pt x="0" y="276225"/>
-                                    </a:cubicBezTo>
-                                    <a:cubicBezTo>
-                                      <a:pt x="-5302" y="198557"/>
-                                      <a:pt x="3302" y="132537"/>
-                                      <a:pt x="0" y="0"/>
-                                    </a:cubicBezTo>
-                                    <a:close/>
-                                  </a:path>
-                                  <a:path w="990600" h="276225" stroke="0" extrusionOk="0">
-                                    <a:moveTo>
-                                      <a:pt x="0" y="0"/>
-                                    </a:moveTo>
-                                    <a:cubicBezTo>
-                                      <a:pt x="133969" y="566"/>
-                                      <a:pt x="280547" y="17838"/>
-                                      <a:pt x="475488" y="0"/>
-                                    </a:cubicBezTo>
-                                    <a:cubicBezTo>
-                                      <a:pt x="670429" y="-17838"/>
-                                      <a:pt x="886420" y="-5727"/>
-                                      <a:pt x="990600" y="0"/>
-                                    </a:cubicBezTo>
-                                    <a:cubicBezTo>
-                                      <a:pt x="1002329" y="114634"/>
-                                      <a:pt x="1001274" y="170214"/>
-                                      <a:pt x="990600" y="276225"/>
-                                    </a:cubicBezTo>
-                                    <a:cubicBezTo>
-                                      <a:pt x="887759" y="257711"/>
-                                      <a:pt x="647628" y="280501"/>
-                                      <a:pt x="485394" y="276225"/>
-                                    </a:cubicBezTo>
-                                    <a:cubicBezTo>
-                                      <a:pt x="323160" y="271949"/>
-                                      <a:pt x="117972" y="297987"/>
-                                      <a:pt x="0" y="276225"/>
-                                    </a:cubicBezTo>
-                                    <a:cubicBezTo>
-                                      <a:pt x="-3071" y="191771"/>
-                                      <a:pt x="-7529" y="137561"/>
-                                      <a:pt x="0" y="0"/>
-                                    </a:cubicBezTo>
-                                    <a:close/>
-                                  </a:path>
-                                </a:pathLst>
-                              </a:custGeom>
-                              <a:solidFill>
-                                <a:srgbClr val="FFFF00"/>
-                              </a:solidFill>
-                              <a:ln w="9525">
-                                <a:solidFill>
-                                  <a:srgbClr val="000000"/>
-                                </a:solidFill>
-                                <a:miter lim="800000"/>
-                                <a:headEnd/>
-                                <a:tailEnd/>
-                                <a:extLst>
-                                  <a:ext uri="{C807C97D-BFC1-408E-A445-0C87EB9F89A2}">
-                                    <ask:lineSketchStyleProps xmlns:ask="http://schemas.microsoft.com/office/drawing/2018/sketchyshapes" sd="1346402959">
-                                      <a:prstGeom prst="rect">
-                                        <a:avLst/>
-                                      </a:prstGeom>
-                                      <ask:type>
-                                        <ask:lineSketchFreehand/>
-                                      </ask:type>
-                                    </ask:lineSketchStyleProps>
-                                  </a:ext>
-                                </a:extLst>
-                              </a:ln>
-                            </wps:spPr>
-                            <wps:txbx>
-                              <w:txbxContent>
-                                <w:p>
-                                  <w:pPr>
-                                    <w:rPr>
-                                      <w:b/>
-                                      <w:bCs/>
-                                      <w:color w:val="000000" w:themeColor="text1"/>
-                                      <w:sz w:val="18"/>
-                                      <w:szCs w:val="18"/>
-                                      <w14:shadow w14:blurRad="38100" w14:dist="19050" w14:dir="2700000" w14:sx="100000" w14:sy="100000" w14:kx="0" w14:ky="0" w14:algn="tl">
-                                        <w14:schemeClr w14:val="dk1">
-                                          <w14:alpha w14:val="60000"/>
-                                        </w14:schemeClr>
-                                      </w14:shadow>
-                                      <w14:textOutline w14:w="0" w14:cap="flat" w14:cmpd="sng" w14:algn="ctr">
-                                        <w14:noFill/>
-                                        <w14:prstDash w14:val="solid"/>
-                                        <w14:round/>
-                                      </w14:textOutline>
-                                    </w:rPr>
-                                  </w:pPr>
-                                  <w:r>
-                                    <w:rPr>
-                                      <w:b/>
-                                      <w:bCs/>
-                                      <w:color w:val="000000" w:themeColor="text1"/>
-                                      <w:sz w:val="18"/>
-                                      <w:szCs w:val="18"/>
-                                      <w14:shadow w14:blurRad="38100" w14:dist="19050" w14:dir="2700000" w14:sx="100000" w14:sy="100000" w14:kx="0" w14:ky="0" w14:algn="tl">
-                                        <w14:schemeClr w14:val="dk1">
-                                          <w14:alpha w14:val="60000"/>
-                                        </w14:schemeClr>
-                                      </w14:shadow>
-                                      <w14:textOutline w14:w="0" w14:cap="flat" w14:cmpd="sng" w14:algn="ctr">
-                                        <w14:noFill/>
-                                        <w14:prstDash w14:val="solid"/>
-                                        <w14:round/>
-                                      </w14:textOutline>
-                                    </w:rPr>
-                                    <w:t>PLACEHOLDER</w:t>
-                                  </w:r>
-                                </w:p>
-                              </w:txbxContent>
-                            </wps:txbx>
-                            <wps:bodyPr rot="0" vert="horz" wrap="square" lIns="91440" tIns="45720" rIns="91440" bIns="45720" anchor="t" anchorCtr="0">
-                              <a:noAutofit/>
-                              <a:scene3d>
-                                <a:camera prst="orthographicFront"/>
-                                <a:lightRig rig="soft" dir="t">
-                                  <a:rot lat="0" lon="0" rev="15600000"/>
-                                </a:lightRig>
-                              </a:scene3d>
-                              <a:sp3d extrusionH="57150" prstMaterial="softEdge">
-                                <a:bevelT w="25400" h="38100"/>
-                              </a:sp3d>
-                            </wps:bodyPr>
-                          </wps:wsp>
-                        </a:graphicData>
-                      </a:graphic>
-                      <wp14:sizeRelH relativeFrom="margin">
-                        <wp14:pctWidth>0</wp14:pctWidth>
-                      </wp14:sizeRelH>
-                      <wp14:sizeRelV relativeFrom="margin">
-                        <wp14:pctHeight>0</wp14:pctHeight>
-                      </wp14:sizeRelV>
-                    </wp:anchor>
-                  </w:drawing>
-                </mc:Choice>
-                <mc:Fallback>
-                  <w:pict>
-                    <v:shape w14:anchorId="3D76FD76" id="_x0000_s1029" type="#_x0000_t202" style="position:absolute;left:0;text-align:left;margin-left:82.6pt;margin-top:61.65pt;width:78pt;height:21.75pt;z-index:251660288;visibility:visible;mso-wrap-style:square;mso-width-percent:0;mso-height-percent:0;mso-wrap-distance-left:9pt;mso-wrap-distance-top:3.6pt;mso-wrap-distance-right:9pt;mso-wrap-distance-bottom:3.6pt;mso-position-horizontal:absolute;mso-position-horizontal-relative:text;mso-position-vertical:absolute;mso-position-vertical-relative:text;mso-width-percent:0;mso-height-percent:0;mso-width-relative:margin;mso-height-relative:margin;v-text-anchor:top" o:gfxdata="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" fillcolor="yellow">
-                      <v:textbox>
-                        <w:txbxContent>
-                          <w:p>
-                            <w:pPr>
-                              <w:rPr>
-                                <w:b/>
-                                <w:bCs/>
-                                <w:color w:val="000000" w:themeColor="text1"/>
-                                <w:sz w:val="18"/>
-                                <w:szCs w:val="18"/>
-                                <w14:shadow w14:blurRad="38100" w14:dist="19050" w14:dir="2700000" w14:sx="100000" w14:sy="100000" w14:kx="0" w14:ky="0" w14:algn="tl">
-                                  <w14:schemeClr w14:val="dk1">
-                                    <w14:alpha w14:val="60000"/>
-                                  </w14:schemeClr>
-                                </w14:shadow>
-                                <w14:textOutline w14:w="0" w14:cap="flat" w14:cmpd="sng" w14:algn="ctr">
-                                  <w14:noFill/>
-                                  <w14:prstDash w14:val="solid"/>
-                                  <w14:round/>
-                                </w14:textOutline>
-                              </w:rPr>
-                            </w:pPr>
-                            <w:r>
-                              <w:rPr>
-                                <w:b/>
-                                <w:bCs/>
-                                <w:color w:val="000000" w:themeColor="text1"/>
-                                <w:sz w:val="18"/>
-                                <w:szCs w:val="18"/>
-                                <w14:shadow w14:blurRad="38100" w14:dist="19050" w14:dir="2700000" w14:sx="100000" w14:sy="100000" w14:kx="0" w14:ky="0" w14:algn="tl">
-                                  <w14:schemeClr w14:val="dk1">
-                                    <w14:alpha w14:val="60000"/>
-                                  </w14:schemeClr>
-                                </w14:shadow>
-                                <w14:textOutline w14:w="0" w14:cap="flat" w14:cmpd="sng" w14:algn="ctr">
-                                  <w14:noFill/>
-                                  <w14:prstDash w14:val="solid"/>
-                                  <w14:round/>
-                                </w14:textOutline>
-                              </w:rPr>
-                              <w:t>PLACEHOLDER</w:t>
-                            </w:r>
-                          </w:p>
-                        </w:txbxContent>
-                      </v:textbox>
-                    </v:shape>
-                  </w:pict>
-                </mc:Fallback>
-              </mc:AlternateContent>
-            </w:r>
-            <w:r>
-              <w:rPr>
-                <w:rFonts w:ascii="Cambria Math" w:hAnsi="Cambria Math"/>
-                <w:noProof/>
-                <w:lang w:val="en-GB"/>
-              </w:rPr>
-              <w:drawing>
-                <wp:inline distT="0" distB="0" distL="0" distR="0" wp14:anchorId="5F04B851" wp14:editId="001F4588">
-                  <wp:extent cx="2062162" cy="1717512"/>
-                  <wp:effectExtent l="0" t="0" r="0" b="0"/>
-                  <wp:docPr id="12" name="Immagine 12"/>
-                  <wp:cNvGraphicFramePr>
-                    <a:graphicFrameLocks xmlns:a="http://schemas.openxmlformats.org/drawingml/2006/main" noChangeAspect="1"/>
-                  </wp:cNvGraphicFramePr>
-                  <a:graphic xmlns:a="http://schemas.openxmlformats.org/drawingml/2006/main">
-                    <a:graphicData uri="http://schemas.openxmlformats.org/drawingml/2006/picture">
-                      <pic:pic xmlns:pic="http://schemas.openxmlformats.org/drawingml/2006/picture">
-                        <pic:nvPicPr>
-                          <pic:cNvPr id="0" name="Picture 3"/>
-                          <pic:cNvPicPr>
-                            <a:picLocks noChangeAspect="1" noChangeArrowheads="1"/>
-                          </pic:cNvPicPr>
-                        </pic:nvPicPr>
-                        <pic:blipFill>
-                          <a:blip r:embed="rId11">
-                            <a:extLst>
-                              <a:ext uri="{28A0092B-C50C-407E-A947-70E740481C1C}">
-                                <a14:useLocalDpi xmlns:a14="http://schemas.microsoft.com/office/drawing/2010/main" val="0"/>
-                              </a:ext>
-                            </a:extLst>
-                          </a:blip>
-                          <a:srcRect/>
-                          <a:stretch>
-                            <a:fillRect/>
-                          </a:stretch>
-                        </pic:blipFill>
-                        <pic:spPr bwMode="auto">
-                          <a:xfrm>
-                            <a:off x="0" y="0"/>
-                            <a:ext cx="2106929" cy="1754797"/>
-                          </a:xfrm>
-                          <a:prstGeom prst="rect">
-                            <a:avLst/>
-                          </a:prstGeom>
-                          <a:noFill/>
-                          <a:ln>
-                            <a:noFill/>
-                          </a:ln>
-                        </pic:spPr>
-                      </pic:pic>
-                    </a:graphicData>
-                  </a:graphic>
-                </wp:inline>
-              </w:drawing>
-            </w:r>
-          </w:p>
-        </w:tc>
-        <w:tc>
-          <w:tcPr>
-            <w:tcW w:w="4797" w:type="dxa"/>
-            <w:tcMar>
-              <w:left w:w="0" w:type="dxa"/>
-              <w:right w:w="0" w:type="dxa"/>
-            </w:tcMar>
-          </w:tcPr>
-          <w:p>
-            <w:pPr>
-              <w:tabs>
-                <w:tab w:val="left" w:pos="1890"/>
-              </w:tabs>
-              <w:jc w:val="center"/>
-              <w:rPr>
-                <w:rFonts w:ascii="Cambria Math" w:hAnsi="Cambria Math"/>
-                <w:b/>
-                <w:bCs/>
-                <w:sz w:val="20"/>
-                <w:szCs w:val="20"/>
-                <w:lang w:val="en-GB"/>
-              </w:rPr>
-            </w:pPr>
-            <w:r>
-              <w:rPr>
-                <w:rFonts w:ascii="Cambria Math" w:hAnsi="Cambria Math"/>
-                <w:b/>
-                <w:bCs/>
-                <w:sz w:val="20"/>
-                <w:szCs w:val="20"/>
-                <w:lang w:val="en-GB"/>
-              </w:rPr>
-              <w:t>Exponential Regime</w:t>
-            </w:r>
-          </w:p>
-          <w:p>
-            <w:pPr>
-              <w:tabs>
-                <w:tab w:val="left" w:pos="1890"/>
-              </w:tabs>
-              <w:jc w:val="center"/>
-              <w:rPr>
-                <w:rFonts w:ascii="Cambria Math" w:hAnsi="Cambria Math"/>
-                <w:b/>
-                <w:bCs/>
-                <w:sz w:val="20"/>
-                <w:szCs w:val="20"/>
-                <w:lang w:val="en-GB"/>
-              </w:rPr>
-            </w:pPr>
-            <w:r>
-              <w:rPr>
-                <w:rFonts w:ascii="Cambria Math" w:hAnsi="Cambria Math"/>
-                <w:noProof/>
-                <w:lang w:val="en-GB"/>
-              </w:rPr>
-              <mc:AlternateContent>
-                <mc:Choice Requires="wps">
-                  <w:drawing>
-                    <wp:anchor distT="45720" distB="45720" distL="114300" distR="114300" simplePos="0" relativeHeight="251662336" behindDoc="0" locked="0" layoutInCell="1" allowOverlap="1" wp14:anchorId="4DAE4FCE" wp14:editId="425729AC">
-                      <wp:simplePos x="0" y="0"/>
-                      <wp:positionH relativeFrom="column">
-                        <wp:posOffset>1083310</wp:posOffset>
-                      </wp:positionH>
-                      <wp:positionV relativeFrom="paragraph">
-                        <wp:posOffset>762000</wp:posOffset>
-                      </wp:positionV>
-                      <wp:extent cx="990600" cy="276225"/>
-                      <wp:effectExtent l="19050" t="19050" r="38100" b="47625"/>
-                      <wp:wrapNone/>
-                      <wp:docPr id="15" name="Casella di testo 2"/>
-                      <wp:cNvGraphicFramePr>
-                        <a:graphicFrameLocks xmlns:a="http://schemas.openxmlformats.org/drawingml/2006/main"/>
-                      </wp:cNvGraphicFramePr>
-                      <a:graphic xmlns:a="http://schemas.openxmlformats.org/drawingml/2006/main">
-                        <a:graphicData uri="http://schemas.microsoft.com/office/word/2010/wordprocessingShape">
-                          <wps:wsp>
-                            <wps:cNvSpPr txBox="1">
-                              <a:spLocks noChangeArrowheads="1"/>
-                            </wps:cNvSpPr>
-                            <wps:spPr bwMode="auto">
-                              <a:xfrm>
-                                <a:off x="0" y="0"/>
-                                <a:ext cx="990600" cy="276225"/>
-                              </a:xfrm>
-                              <a:custGeom>
-                                <a:avLst/>
-                                <a:gdLst>
-                                  <a:gd name="connsiteX0" fmla="*/ 0 w 990600"/>
-                                  <a:gd name="connsiteY0" fmla="*/ 0 h 276225"/>
-                                  <a:gd name="connsiteX1" fmla="*/ 515112 w 990600"/>
-                                  <a:gd name="connsiteY1" fmla="*/ 0 h 276225"/>
-                                  <a:gd name="connsiteX2" fmla="*/ 990600 w 990600"/>
-                                  <a:gd name="connsiteY2" fmla="*/ 0 h 276225"/>
-                                  <a:gd name="connsiteX3" fmla="*/ 990600 w 990600"/>
-                                  <a:gd name="connsiteY3" fmla="*/ 276225 h 276225"/>
-                                  <a:gd name="connsiteX4" fmla="*/ 485394 w 990600"/>
-                                  <a:gd name="connsiteY4" fmla="*/ 276225 h 276225"/>
-                                  <a:gd name="connsiteX5" fmla="*/ 0 w 990600"/>
-                                  <a:gd name="connsiteY5" fmla="*/ 276225 h 276225"/>
-                                  <a:gd name="connsiteX6" fmla="*/ 0 w 990600"/>
-                                  <a:gd name="connsiteY6" fmla="*/ 0 h 276225"/>
-                                </a:gdLst>
-                                <a:ahLst/>
-                                <a:cxnLst>
-                                  <a:cxn ang="0">
-                                    <a:pos x="connsiteX0" y="connsiteY0"/>
-                                  </a:cxn>
-                                  <a:cxn ang="0">
-                                    <a:pos x="connsiteX1" y="connsiteY1"/>
-                                  </a:cxn>
-                                  <a:cxn ang="0">
-                                    <a:pos x="connsiteX2" y="connsiteY2"/>
-                                  </a:cxn>
-                                  <a:cxn ang="0">
-                                    <a:pos x="connsiteX3" y="connsiteY3"/>
-                                  </a:cxn>
-                                  <a:cxn ang="0">
-                                    <a:pos x="connsiteX4" y="connsiteY4"/>
-                                  </a:cxn>
-                                  <a:cxn ang="0">
-                                    <a:pos x="connsiteX5" y="connsiteY5"/>
-                                  </a:cxn>
-                                  <a:cxn ang="0">
-                                    <a:pos x="connsiteX6" y="connsiteY6"/>
-                                  </a:cxn>
-                                </a:cxnLst>
-                                <a:rect l="l" t="t" r="r" b="b"/>
-                                <a:pathLst>
-                                  <a:path w="990600" h="276225" fill="none" extrusionOk="0">
-                                    <a:moveTo>
-                                      <a:pt x="0" y="0"/>
-                                    </a:moveTo>
-                                    <a:cubicBezTo>
-                                      <a:pt x="139123" y="13097"/>
-                                      <a:pt x="365329" y="19214"/>
-                                      <a:pt x="515112" y="0"/>
-                                    </a:cubicBezTo>
-                                    <a:cubicBezTo>
-                                      <a:pt x="664895" y="-19214"/>
-                                      <a:pt x="800258" y="10572"/>
-                                      <a:pt x="990600" y="0"/>
-                                    </a:cubicBezTo>
-                                    <a:cubicBezTo>
-                                      <a:pt x="987058" y="82644"/>
-                                      <a:pt x="984746" y="191717"/>
-                                      <a:pt x="990600" y="276225"/>
-                                    </a:cubicBezTo>
-                                    <a:cubicBezTo>
-                                      <a:pt x="764093" y="267137"/>
-                                      <a:pt x="683444" y="254481"/>
-                                      <a:pt x="485394" y="276225"/>
-                                    </a:cubicBezTo>
-                                    <a:cubicBezTo>
-                                      <a:pt x="287344" y="297969"/>
-                                      <a:pt x="126548" y="269770"/>
-                                      <a:pt x="0" y="276225"/>
-                                    </a:cubicBezTo>
-                                    <a:cubicBezTo>
-                                      <a:pt x="-5302" y="198557"/>
-                                      <a:pt x="3302" y="132537"/>
-                                      <a:pt x="0" y="0"/>
-                                    </a:cubicBezTo>
-                                    <a:close/>
-                                  </a:path>
-                                  <a:path w="990600" h="276225" stroke="0" extrusionOk="0">
-                                    <a:moveTo>
-                                      <a:pt x="0" y="0"/>
-                                    </a:moveTo>
-                                    <a:cubicBezTo>
-                                      <a:pt x="133969" y="566"/>
-                                      <a:pt x="280547" y="17838"/>
-                                      <a:pt x="475488" y="0"/>
-                                    </a:cubicBezTo>
-                                    <a:cubicBezTo>
-                                      <a:pt x="670429" y="-17838"/>
-                                      <a:pt x="886420" y="-5727"/>
-                                      <a:pt x="990600" y="0"/>
-                                    </a:cubicBezTo>
-                                    <a:cubicBezTo>
-                                      <a:pt x="1002329" y="114634"/>
-                                      <a:pt x="1001274" y="170214"/>
-                                      <a:pt x="990600" y="276225"/>
-                                    </a:cubicBezTo>
-                                    <a:cubicBezTo>
-                                      <a:pt x="887759" y="257711"/>
-                                      <a:pt x="647628" y="280501"/>
-                                      <a:pt x="485394" y="276225"/>
-                                    </a:cubicBezTo>
-                                    <a:cubicBezTo>
-                                      <a:pt x="323160" y="271949"/>
-                                      <a:pt x="117972" y="297987"/>
-                                      <a:pt x="0" y="276225"/>
-                                    </a:cubicBezTo>
-                                    <a:cubicBezTo>
-                                      <a:pt x="-3071" y="191771"/>
-                                      <a:pt x="-7529" y="137561"/>
-                                      <a:pt x="0" y="0"/>
-                                    </a:cubicBezTo>
-                                    <a:close/>
-                                  </a:path>
-                                </a:pathLst>
-                              </a:custGeom>
-                              <a:solidFill>
-                                <a:srgbClr val="FFFF00"/>
-                              </a:solidFill>
-                              <a:ln w="9525">
-                                <a:solidFill>
-                                  <a:srgbClr val="000000"/>
-                                </a:solidFill>
-                                <a:miter lim="800000"/>
-                                <a:headEnd/>
-                                <a:tailEnd/>
-                                <a:extLst>
-                                  <a:ext uri="{C807C97D-BFC1-408E-A445-0C87EB9F89A2}">
-                                    <ask:lineSketchStyleProps xmlns:ask="http://schemas.microsoft.com/office/drawing/2018/sketchyshapes" sd="1346402959">
-                                      <a:prstGeom prst="rect">
-                                        <a:avLst/>
-                                      </a:prstGeom>
-                                      <ask:type>
-                                        <ask:lineSketchFreehand/>
-                                      </ask:type>
-                                    </ask:lineSketchStyleProps>
-                                  </a:ext>
-                                </a:extLst>
-                              </a:ln>
-                            </wps:spPr>
-                            <wps:txbx>
-                              <w:txbxContent>
-                                <w:p>
-                                  <w:pPr>
-                                    <w:rPr>
-                                      <w:b/>
-                                      <w:bCs/>
-                                      <w:color w:val="000000" w:themeColor="text1"/>
-                                      <w:sz w:val="18"/>
-                                      <w:szCs w:val="18"/>
-                                      <w14:shadow w14:blurRad="38100" w14:dist="19050" w14:dir="2700000" w14:sx="100000" w14:sy="100000" w14:kx="0" w14:ky="0" w14:algn="tl">
-                                        <w14:schemeClr w14:val="dk1">
-                                          <w14:alpha w14:val="60000"/>
-                                        </w14:schemeClr>
-                                      </w14:shadow>
-                                      <w14:textOutline w14:w="0" w14:cap="flat" w14:cmpd="sng" w14:algn="ctr">
-                                        <w14:noFill/>
-                                        <w14:prstDash w14:val="solid"/>
-                                        <w14:round/>
-                                      </w14:textOutline>
-                                    </w:rPr>
-                                  </w:pPr>
-                                  <w:r>
-                                    <w:rPr>
-                                      <w:b/>
-                                      <w:bCs/>
-                                      <w:color w:val="000000" w:themeColor="text1"/>
-                                      <w:sz w:val="18"/>
-                                      <w:szCs w:val="18"/>
-                                      <w14:shadow w14:blurRad="38100" w14:dist="19050" w14:dir="2700000" w14:sx="100000" w14:sy="100000" w14:kx="0" w14:ky="0" w14:algn="tl">
-                                        <w14:schemeClr w14:val="dk1">
-                                          <w14:alpha w14:val="60000"/>
-                                        </w14:schemeClr>
-                                      </w14:shadow>
-                                      <w14:textOutline w14:w="0" w14:cap="flat" w14:cmpd="sng" w14:algn="ctr">
-                                        <w14:noFill/>
-                                        <w14:prstDash w14:val="solid"/>
-                                        <w14:round/>
-                                      </w14:textOutline>
-                                    </w:rPr>
-                                    <w:t>PLACEHOLDER</w:t>
-                                  </w:r>
-                                </w:p>
-                              </w:txbxContent>
-                            </wps:txbx>
-                            <wps:bodyPr rot="0" vert="horz" wrap="square" lIns="91440" tIns="45720" rIns="91440" bIns="45720" anchor="t" anchorCtr="0">
-                              <a:noAutofit/>
-                              <a:scene3d>
-                                <a:camera prst="orthographicFront"/>
-                                <a:lightRig rig="soft" dir="t">
-                                  <a:rot lat="0" lon="0" rev="15600000"/>
-                                </a:lightRig>
-                              </a:scene3d>
-                              <a:sp3d extrusionH="57150" prstMaterial="softEdge">
-                                <a:bevelT w="25400" h="38100"/>
-                              </a:sp3d>
-                            </wps:bodyPr>
-                          </wps:wsp>
-                        </a:graphicData>
-                      </a:graphic>
-                      <wp14:sizeRelH relativeFrom="margin">
-                        <wp14:pctWidth>0</wp14:pctWidth>
-                      </wp14:sizeRelH>
-                      <wp14:sizeRelV relativeFrom="margin">
-                        <wp14:pctHeight>0</wp14:pctHeight>
-                      </wp14:sizeRelV>
-                    </wp:anchor>
-                  </w:drawing>
-                </mc:Choice>
-                <mc:Fallback>
-                  <w:pict>
-                    <v:shape w14:anchorId="4DAE4FCE" id="_x0000_s1030" type="#_x0000_t202" style="position:absolute;left:0;text-align:left;margin-left:85.3pt;margin-top:60pt;width:78pt;height:21.75pt;z-index:251662336;visibility:visible;mso-wrap-style:square;mso-width-percent:0;mso-height-percent:0;mso-wrap-distance-left:9pt;mso-wrap-distance-top:3.6pt;mso-wrap-distance-right:9pt;mso-wrap-distance-bottom:3.6pt;mso-position-horizontal:absolute;mso-position-horizontal-relative:text;mso-position-vertical:absolute;mso-position-vertical-relative:text;mso-width-percent:0;mso-height-percent:0;mso-width-relative:margin;mso-height-relative:margin;v-text-anchor:top" o:gfxdata="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" fillcolor="yellow">
-                      <v:textbox>
-                        <w:txbxContent>
-                          <w:p>
-                            <w:pPr>
-                              <w:rPr>
-                                <w:b/>
-                                <w:bCs/>
-                                <w:color w:val="000000" w:themeColor="text1"/>
-                                <w:sz w:val="18"/>
-                                <w:szCs w:val="18"/>
-                                <w14:shadow w14:blurRad="38100" w14:dist="19050" w14:dir="2700000" w14:sx="100000" w14:sy="100000" w14:kx="0" w14:ky="0" w14:algn="tl">
-                                  <w14:schemeClr w14:val="dk1">
-                                    <w14:alpha w14:val="60000"/>
-                                  </w14:schemeClr>
-                                </w14:shadow>
-                                <w14:textOutline w14:w="0" w14:cap="flat" w14:cmpd="sng" w14:algn="ctr">
-                                  <w14:noFill/>
-                                  <w14:prstDash w14:val="solid"/>
-                                  <w14:round/>
-                                </w14:textOutline>
-                              </w:rPr>
-                            </w:pPr>
-                            <w:r>
-                              <w:rPr>
-                                <w:b/>
-                                <w:bCs/>
-                                <w:color w:val="000000" w:themeColor="text1"/>
-                                <w:sz w:val="18"/>
-                                <w:szCs w:val="18"/>
-                                <w14:shadow w14:blurRad="38100" w14:dist="19050" w14:dir="2700000" w14:sx="100000" w14:sy="100000" w14:kx="0" w14:ky="0" w14:algn="tl">
-                                  <w14:schemeClr w14:val="dk1">
-                                    <w14:alpha w14:val="60000"/>
-                                  </w14:schemeClr>
-                                </w14:shadow>
-                                <w14:textOutline w14:w="0" w14:cap="flat" w14:cmpd="sng" w14:algn="ctr">
-                                  <w14:noFill/>
-                                  <w14:prstDash w14:val="solid"/>
-                                  <w14:round/>
-                                </w14:textOutline>
-                              </w:rPr>
-                              <w:t>PLACEHOLDER</w:t>
-                            </w:r>
-                          </w:p>
-                        </w:txbxContent>
-                      </v:textbox>
-                    </v:shape>
-                  </w:pict>
-                </mc:Fallback>
-              </mc:AlternateContent>
-            </w:r>
-            <w:r>
-              <w:rPr>
-                <w:rFonts w:ascii="Cambria Math" w:hAnsi="Cambria Math"/>
-                <w:noProof/>
-                <w:lang w:val="en-GB"/>
-              </w:rPr>
-              <w:drawing>
-                <wp:inline distT="0" distB="0" distL="0" distR="0" wp14:anchorId="1DCEE02C" wp14:editId="1763B879">
-                  <wp:extent cx="2081213" cy="1733379"/>
-                  <wp:effectExtent l="0" t="0" r="0" b="635"/>
-                  <wp:docPr id="13" name="Immagine 13"/>
-                  <wp:cNvGraphicFramePr>
-                    <a:graphicFrameLocks xmlns:a="http://schemas.openxmlformats.org/drawingml/2006/main" noChangeAspect="1"/>
-                  </wp:cNvGraphicFramePr>
-                  <a:graphic xmlns:a="http://schemas.openxmlformats.org/drawingml/2006/main">
-                    <a:graphicData uri="http://schemas.openxmlformats.org/drawingml/2006/picture">
-                      <pic:pic xmlns:pic="http://schemas.openxmlformats.org/drawingml/2006/picture">
-                        <pic:nvPicPr>
-                          <pic:cNvPr id="0" name="Picture 3"/>
-                          <pic:cNvPicPr>
-                            <a:picLocks noChangeAspect="1" noChangeArrowheads="1"/>
-                          </pic:cNvPicPr>
-                        </pic:nvPicPr>
-                        <pic:blipFill>
-                          <a:blip r:embed="rId11">
-                            <a:extLst>
-                              <a:ext uri="{28A0092B-C50C-407E-A947-70E740481C1C}">
-                                <a14:useLocalDpi xmlns:a14="http://schemas.microsoft.com/office/drawing/2010/main" val="0"/>
-                              </a:ext>
-                            </a:extLst>
-                          </a:blip>
-                          <a:srcRect/>
-                          <a:stretch>
-                            <a:fillRect/>
-                          </a:stretch>
-                        </pic:blipFill>
-                        <pic:spPr bwMode="auto">
-                          <a:xfrm>
-                            <a:off x="0" y="0"/>
-                            <a:ext cx="2131448" cy="1775218"/>
-                          </a:xfrm>
-                          <a:prstGeom prst="rect">
-                            <a:avLst/>
-                          </a:prstGeom>
-                          <a:noFill/>
-                          <a:ln>
-                            <a:noFill/>
-                          </a:ln>
-                        </pic:spPr>
-                      </pic:pic>
-                    </a:graphicData>
-                  </a:graphic>
-                </wp:inline>
-              </w:drawing>
-            </w:r>
-          </w:p>
-        </w:tc>
-      </w:tr>
-    </w:tbl>
-    <w:p>
-      <w:pPr>
-        <w:spacing w:after="240"/>
-        <w:rPr>
-          <w:lang w:val="en-GB"/>
-        </w:rPr>
-      </w:pPr>
-      <w:r>
-        <w:rPr>
-          <w:lang w:val="en-GB"/>
-        </w:rPr>
-        <w:t xml:space="preserve">As shown by the </w:t>
-      </w:r>
-      <w:r>
-        <w:rPr>
-          <w:lang w:val="en-GB"/>
-        </w:rPr>
-        <w:t>plots above</w:t>
-      </w:r>
-      <w:r>
-        <w:rPr>
-          <w:lang w:val="en-GB"/>
-        </w:rPr>
-        <w:t>,</w:t>
-      </w:r>
-      <w:r>
-        <w:rPr>
-          <w:lang w:val="en-GB"/>
-        </w:rPr>
-        <w:t xml:space="preserve"> </w:t>
-      </w:r>
-      <w:r>
-        <w:rPr>
-          <w:lang w:val="en-GB"/>
-        </w:rPr>
-        <w:t xml:space="preserve">if </w:t>
-      </w:r>
-      <w:proofErr w:type="spellStart"/>
-      <w:r>
-        <w:rPr>
-          <w:lang w:val="en-GB"/>
-        </w:rPr>
-        <w:t>t</w:t>
-      </w:r>
-      <w:r>
-        <w:rPr>
-          <w:vertAlign w:val="subscript"/>
-          <w:lang w:val="en-GB"/>
-        </w:rPr>
-        <w:t>A</w:t>
-      </w:r>
-      <w:proofErr w:type="spellEnd"/>
-      <w:r>
-        <w:rPr>
-          <w:lang w:val="en-GB"/>
-        </w:rPr>
-        <w:t xml:space="preserve"> </w:t>
-      </w:r>
-      <w:r>
-        <w:rPr>
-          <w:lang w:val="en-GB"/>
-        </w:rPr>
-        <w:t>&lt;</w:t>
-      </w:r>
-      <w:r>
-        <w:rPr>
-          <w:lang w:val="en-GB"/>
-        </w:rPr>
-        <w:t xml:space="preserve"> </w:t>
-      </w:r>
-      <w:proofErr w:type="spellStart"/>
-      <w:r>
-        <w:rPr>
-          <w:lang w:val="en-GB"/>
-        </w:rPr>
-        <w:t>t</w:t>
-      </w:r>
-      <w:r>
-        <w:rPr>
-          <w:vertAlign w:val="subscript"/>
-          <w:lang w:val="en-GB"/>
-        </w:rPr>
-        <w:t>L</w:t>
-      </w:r>
-      <w:proofErr w:type="spellEnd"/>
-      <w:r>
-        <w:rPr>
-          <w:lang w:val="en-GB"/>
-        </w:rPr>
-        <w:t xml:space="preserve"> + </w:t>
-      </w:r>
-      <w:proofErr w:type="spellStart"/>
-      <w:r>
-        <w:rPr>
-          <w:lang w:val="en-GB"/>
-        </w:rPr>
-        <w:t>t</w:t>
-      </w:r>
-      <w:r>
-        <w:rPr>
-          <w:vertAlign w:val="subscript"/>
-          <w:lang w:val="en-GB"/>
-        </w:rPr>
-        <w:t>O</w:t>
-      </w:r>
-      <w:proofErr w:type="spellEnd"/>
-      <w:r>
-        <w:rPr>
-          <w:lang w:val="en-GB"/>
-        </w:rPr>
-        <w:t xml:space="preserve"> the </w:t>
-      </w:r>
-      <w:proofErr w:type="spellStart"/>
-      <w:r>
-        <w:rPr>
-          <w:i/>
-          <w:iCs/>
-          <w:lang w:val="en-GB"/>
-        </w:rPr>
-        <w:t>AirportResponseTime</w:t>
-      </w:r>
-      <w:proofErr w:type="spellEnd"/>
-      <w:r>
-        <w:rPr>
-          <w:lang w:val="en-GB"/>
-        </w:rPr>
-        <w:t xml:space="preserve"> </w:t>
-      </w:r>
-      <w:r>
-        <w:rPr>
-          <w:highlight w:val="yellow"/>
-          <w:lang w:val="en-GB"/>
-        </w:rPr>
-        <w:t xml:space="preserve">[e </w:t>
-      </w:r>
-      <w:proofErr w:type="spellStart"/>
-      <w:r>
-        <w:rPr>
-          <w:highlight w:val="yellow"/>
-          <w:lang w:val="en-GB"/>
-        </w:rPr>
-        <w:t>anche</w:t>
-      </w:r>
-      <w:proofErr w:type="spellEnd"/>
-      <w:r>
-        <w:rPr>
-          <w:highlight w:val="yellow"/>
-          <w:lang w:val="en-GB"/>
-        </w:rPr>
-        <w:t xml:space="preserve"> le </w:t>
-      </w:r>
-      <w:proofErr w:type="spellStart"/>
-      <w:r>
-        <w:rPr>
-          <w:highlight w:val="yellow"/>
-          <w:lang w:val="en-GB"/>
-        </w:rPr>
-        <w:t>dimensioni</w:t>
-      </w:r>
-      <w:proofErr w:type="spellEnd"/>
-      <w:r>
-        <w:rPr>
-          <w:highlight w:val="yellow"/>
-          <w:lang w:val="en-GB"/>
-        </w:rPr>
-        <w:t xml:space="preserve"> </w:t>
-      </w:r>
-      <w:proofErr w:type="spellStart"/>
-      <w:r>
-        <w:rPr>
-          <w:highlight w:val="yellow"/>
-          <w:lang w:val="en-GB"/>
-        </w:rPr>
-        <w:t>delle</w:t>
-      </w:r>
-      <w:proofErr w:type="spellEnd"/>
-      <w:r>
-        <w:rPr>
-          <w:highlight w:val="yellow"/>
-          <w:lang w:val="en-GB"/>
-        </w:rPr>
-        <w:t xml:space="preserve"> due code, se </w:t>
-      </w:r>
-      <w:proofErr w:type="spellStart"/>
-      <w:r>
-        <w:rPr>
-          <w:highlight w:val="yellow"/>
-          <w:lang w:val="en-GB"/>
-        </w:rPr>
-        <w:t>volete</w:t>
-      </w:r>
-      <w:proofErr w:type="spellEnd"/>
-      <w:r>
-        <w:rPr>
-          <w:highlight w:val="yellow"/>
-          <w:lang w:val="en-GB"/>
-        </w:rPr>
-        <w:t xml:space="preserve"> </w:t>
-      </w:r>
-      <w:proofErr w:type="spellStart"/>
-      <w:r>
-        <w:rPr>
-          <w:highlight w:val="yellow"/>
-          <w:lang w:val="en-GB"/>
-        </w:rPr>
-        <w:t>plottarle</w:t>
-      </w:r>
-      <w:proofErr w:type="spellEnd"/>
-      <w:r>
-        <w:rPr>
-          <w:highlight w:val="yellow"/>
-          <w:lang w:val="en-GB"/>
-        </w:rPr>
-        <w:t>]</w:t>
-      </w:r>
-      <w:r>
-        <w:rPr>
-          <w:lang w:val="en-GB"/>
-        </w:rPr>
-        <w:t xml:space="preserve"> diverge</w:t>
-      </w:r>
-      <w:r>
-        <w:rPr>
-          <w:highlight w:val="yellow"/>
-          <w:lang w:val="en-GB"/>
-        </w:rPr>
-        <w:t>s</w:t>
-      </w:r>
-      <w:r>
-        <w:rPr>
-          <w:lang w:val="en-GB"/>
-        </w:rPr>
-        <w:t xml:space="preserve"> in both regimes, </w:t>
-      </w:r>
-      <w:r>
-        <w:rPr>
-          <w:lang w:val="en-GB"/>
-        </w:rPr>
-        <w:t>compelling</w:t>
-      </w:r>
-      <w:r>
-        <w:rPr>
-          <w:lang w:val="en-GB"/>
-        </w:rPr>
-        <w:t xml:space="preserve"> evidence that the system is unstable.</w:t>
-      </w:r>
-    </w:p>
-    <w:p>
-      <w:pPr>
-        <w:pStyle w:val="Sommario3"/>
-      </w:pPr>
-      <w:r>
-        <w:t xml:space="preserve">System </w:t>
-      </w:r>
-      <w:r>
-        <w:t>S</w:t>
-      </w:r>
-      <w:r>
-        <w:t>tability (</w:t>
-      </w:r>
-      <w:proofErr w:type="spellStart"/>
-      <w:r>
-        <w:t>t</w:t>
-      </w:r>
-      <w:r>
-        <w:rPr>
-          <w:vertAlign w:val="subscript"/>
-        </w:rPr>
-        <w:t>A</w:t>
-      </w:r>
-      <w:proofErr w:type="spellEnd"/>
-      <w:r>
-        <w:t xml:space="preserve"> </w:t>
-      </w:r>
-      <w:r>
-        <w:t>&gt;</w:t>
-      </w:r>
-      <w:r>
-        <w:t xml:space="preserve"> </w:t>
-      </w:r>
-      <w:proofErr w:type="spellStart"/>
-      <w:r>
-        <w:t>t</w:t>
-      </w:r>
-      <w:r>
-        <w:rPr>
-          <w:vertAlign w:val="subscript"/>
-        </w:rPr>
-        <w:t>L</w:t>
-      </w:r>
-      <w:proofErr w:type="spellEnd"/>
-      <w:r>
-        <w:t xml:space="preserve"> + </w:t>
-      </w:r>
-      <w:proofErr w:type="spellStart"/>
-      <w:r>
-        <w:t>t</w:t>
-      </w:r>
-      <w:r>
-        <w:rPr>
-          <w:vertAlign w:val="subscript"/>
-        </w:rPr>
-        <w:t>O</w:t>
-      </w:r>
-      <w:proofErr w:type="spellEnd"/>
-      <w:r>
-        <w:t>)</w:t>
-      </w:r>
-    </w:p>
-    <w:tbl>
-      <w:tblPr>
-        <w:tblStyle w:val="Grigliatabella"/>
-        <w:tblW w:w="0" w:type="auto"/>
-        <w:tblBorders>
-          <w:top w:val="none" w:sz="0" w:space="0" w:color="auto"/>
-          <w:left w:val="none" w:sz="0" w:space="0" w:color="auto"/>
-          <w:bottom w:val="none" w:sz="0" w:space="0" w:color="auto"/>
-          <w:right w:val="none" w:sz="0" w:space="0" w:color="auto"/>
-          <w:insideH w:val="none" w:sz="0" w:space="0" w:color="auto"/>
-          <w:insideV w:val="none" w:sz="0" w:space="0" w:color="auto"/>
-        </w:tblBorders>
-        <w:tblLook w:val="04A0" w:firstRow="1" w:lastRow="0" w:firstColumn="1" w:lastColumn="0" w:noHBand="0" w:noVBand="1"/>
-      </w:tblPr>
-      <w:tblGrid>
-        <w:gridCol w:w="4796"/>
-        <w:gridCol w:w="4797"/>
-      </w:tblGrid>
-      <w:tr>
-        <w:trPr>
-          <w:trHeight w:val="526"/>
-        </w:trPr>
-        <w:tc>
-          <w:tcPr>
-            <w:tcW w:w="4796" w:type="dxa"/>
-            <w:tcMar>
-              <w:top w:w="85" w:type="dxa"/>
-              <w:left w:w="0" w:type="dxa"/>
-              <w:bottom w:w="142" w:type="dxa"/>
-              <w:right w:w="0" w:type="dxa"/>
-            </w:tcMar>
-          </w:tcPr>
-          <w:p>
-            <w:pPr>
-              <w:tabs>
-                <w:tab w:val="left" w:pos="1890"/>
-              </w:tabs>
-              <w:jc w:val="center"/>
-              <w:rPr>
-                <w:rFonts w:ascii="Cambria Math" w:hAnsi="Cambria Math"/>
-                <w:b/>
-                <w:bCs/>
-                <w:sz w:val="20"/>
-                <w:szCs w:val="20"/>
-                <w:lang w:val="en-GB"/>
-              </w:rPr>
-            </w:pPr>
-            <w:r>
-              <w:rPr>
-                <w:rFonts w:ascii="Cambria Math" w:hAnsi="Cambria Math"/>
-                <w:b/>
-                <w:bCs/>
-                <w:sz w:val="20"/>
-                <w:szCs w:val="20"/>
-                <w:lang w:val="en-GB"/>
-              </w:rPr>
-              <w:t>Deterministic Regime</w:t>
-            </w:r>
-          </w:p>
-          <w:p>
-            <w:pPr>
-              <w:tabs>
-                <w:tab w:val="left" w:pos="1890"/>
-              </w:tabs>
-              <w:jc w:val="center"/>
-              <w:rPr>
-                <w:rFonts w:ascii="Cambria Math" w:hAnsi="Cambria Math"/>
-                <w:lang w:val="en-GB"/>
-              </w:rPr>
-            </w:pPr>
-            <w:r>
-              <w:rPr>
-                <w:rFonts w:ascii="Cambria Math" w:hAnsi="Cambria Math"/>
-                <w:noProof/>
-                <w:lang w:val="en-GB"/>
-              </w:rPr>
-              <mc:AlternateContent>
-                <mc:Choice Requires="wps">
-                  <w:drawing>
-                    <wp:anchor distT="45720" distB="45720" distL="114300" distR="114300" simplePos="0" relativeHeight="251664384" behindDoc="0" locked="0" layoutInCell="1" allowOverlap="1" wp14:anchorId="43C73E00" wp14:editId="21041373">
-                      <wp:simplePos x="0" y="0"/>
-                      <wp:positionH relativeFrom="column">
-                        <wp:posOffset>892493</wp:posOffset>
-                      </wp:positionH>
-                      <wp:positionV relativeFrom="paragraph">
-                        <wp:posOffset>634048</wp:posOffset>
-                      </wp:positionV>
-                      <wp:extent cx="1281113" cy="552450"/>
-                      <wp:effectExtent l="19050" t="19050" r="33655" b="38100"/>
-                      <wp:wrapNone/>
-                      <wp:docPr id="16" name="Casella di testo 2"/>
-                      <wp:cNvGraphicFramePr>
-                        <a:graphicFrameLocks xmlns:a="http://schemas.openxmlformats.org/drawingml/2006/main"/>
-                      </wp:cNvGraphicFramePr>
-                      <a:graphic xmlns:a="http://schemas.openxmlformats.org/drawingml/2006/main">
-                        <a:graphicData uri="http://schemas.microsoft.com/office/word/2010/wordprocessingShape">
-                          <wps:wsp>
-                            <wps:cNvSpPr txBox="1">
-                              <a:spLocks noChangeArrowheads="1"/>
-                            </wps:cNvSpPr>
-                            <wps:spPr bwMode="auto">
-                              <a:xfrm>
-                                <a:off x="0" y="0"/>
-                                <a:ext cx="1281113" cy="552450"/>
-                              </a:xfrm>
-                              <a:custGeom>
-                                <a:avLst/>
-                                <a:gdLst>
-                                  <a:gd name="connsiteX0" fmla="*/ 0 w 1281113"/>
-                                  <a:gd name="connsiteY0" fmla="*/ 0 h 552450"/>
-                                  <a:gd name="connsiteX1" fmla="*/ 666179 w 1281113"/>
-                                  <a:gd name="connsiteY1" fmla="*/ 0 h 552450"/>
-                                  <a:gd name="connsiteX2" fmla="*/ 1281113 w 1281113"/>
-                                  <a:gd name="connsiteY2" fmla="*/ 0 h 552450"/>
-                                  <a:gd name="connsiteX3" fmla="*/ 1281113 w 1281113"/>
-                                  <a:gd name="connsiteY3" fmla="*/ 552450 h 552450"/>
-                                  <a:gd name="connsiteX4" fmla="*/ 627745 w 1281113"/>
-                                  <a:gd name="connsiteY4" fmla="*/ 552450 h 552450"/>
-                                  <a:gd name="connsiteX5" fmla="*/ 0 w 1281113"/>
-                                  <a:gd name="connsiteY5" fmla="*/ 552450 h 552450"/>
-                                  <a:gd name="connsiteX6" fmla="*/ 0 w 1281113"/>
-                                  <a:gd name="connsiteY6" fmla="*/ 0 h 552450"/>
-                                </a:gdLst>
-                                <a:ahLst/>
-                                <a:cxnLst>
-                                  <a:cxn ang="0">
-                                    <a:pos x="connsiteX0" y="connsiteY0"/>
-                                  </a:cxn>
-                                  <a:cxn ang="0">
-                                    <a:pos x="connsiteX1" y="connsiteY1"/>
-                                  </a:cxn>
-                                  <a:cxn ang="0">
-                                    <a:pos x="connsiteX2" y="connsiteY2"/>
-                                  </a:cxn>
-                                  <a:cxn ang="0">
-                                    <a:pos x="connsiteX3" y="connsiteY3"/>
-                                  </a:cxn>
-                                  <a:cxn ang="0">
-                                    <a:pos x="connsiteX4" y="connsiteY4"/>
-                                  </a:cxn>
-                                  <a:cxn ang="0">
-                                    <a:pos x="connsiteX5" y="connsiteY5"/>
-                                  </a:cxn>
-                                  <a:cxn ang="0">
-                                    <a:pos x="connsiteX6" y="connsiteY6"/>
-                                  </a:cxn>
-                                </a:cxnLst>
-                                <a:rect l="l" t="t" r="r" b="b"/>
-                                <a:pathLst>
-                                  <a:path w="1281113" h="552450" fill="none" extrusionOk="0">
-                                    <a:moveTo>
-                                      <a:pt x="0" y="0"/>
-                                    </a:moveTo>
-                                    <a:cubicBezTo>
-                                      <a:pt x="137693" y="-18279"/>
-                                      <a:pt x="409351" y="-24667"/>
-                                      <a:pt x="666179" y="0"/>
-                                    </a:cubicBezTo>
-                                    <a:cubicBezTo>
-                                      <a:pt x="923007" y="24667"/>
-                                      <a:pt x="1154457" y="1771"/>
-                                      <a:pt x="1281113" y="0"/>
-                                    </a:cubicBezTo>
-                                    <a:cubicBezTo>
-                                      <a:pt x="1263760" y="238964"/>
-                                      <a:pt x="1289071" y="434105"/>
-                                      <a:pt x="1281113" y="552450"/>
-                                    </a:cubicBezTo>
-                                    <a:cubicBezTo>
-                                      <a:pt x="1072632" y="536379"/>
-                                      <a:pt x="916718" y="546205"/>
-                                      <a:pt x="627745" y="552450"/>
-                                    </a:cubicBezTo>
-                                    <a:cubicBezTo>
-                                      <a:pt x="338772" y="558695"/>
-                                      <a:pt x="199417" y="561923"/>
-                                      <a:pt x="0" y="552450"/>
-                                    </a:cubicBezTo>
-                                    <a:cubicBezTo>
-                                      <a:pt x="-19114" y="410009"/>
-                                      <a:pt x="-10510" y="258738"/>
-                                      <a:pt x="0" y="0"/>
-                                    </a:cubicBezTo>
-                                    <a:close/>
-                                  </a:path>
-                                  <a:path w="1281113" h="552450" stroke="0" extrusionOk="0">
-                                    <a:moveTo>
-                                      <a:pt x="0" y="0"/>
-                                    </a:moveTo>
-                                    <a:cubicBezTo>
-                                      <a:pt x="270627" y="-11207"/>
-                                      <a:pt x="394239" y="-19767"/>
-                                      <a:pt x="614934" y="0"/>
-                                    </a:cubicBezTo>
-                                    <a:cubicBezTo>
-                                      <a:pt x="835629" y="19767"/>
-                                      <a:pt x="1024445" y="-9386"/>
-                                      <a:pt x="1281113" y="0"/>
-                                    </a:cubicBezTo>
-                                    <a:cubicBezTo>
-                                      <a:pt x="1279031" y="185604"/>
-                                      <a:pt x="1305599" y="394950"/>
-                                      <a:pt x="1281113" y="552450"/>
-                                    </a:cubicBezTo>
-                                    <a:cubicBezTo>
-                                      <a:pt x="1083654" y="531990"/>
-                                      <a:pt x="911432" y="534079"/>
-                                      <a:pt x="627745" y="552450"/>
-                                    </a:cubicBezTo>
-                                    <a:cubicBezTo>
-                                      <a:pt x="344058" y="570821"/>
-                                      <a:pt x="270747" y="552230"/>
-                                      <a:pt x="0" y="552450"/>
-                                    </a:cubicBezTo>
-                                    <a:cubicBezTo>
-                                      <a:pt x="10741" y="325168"/>
-                                      <a:pt x="-21341" y="187925"/>
-                                      <a:pt x="0" y="0"/>
-                                    </a:cubicBezTo>
-                                    <a:close/>
-                                  </a:path>
-                                </a:pathLst>
-                              </a:custGeom>
-                              <a:solidFill>
-                                <a:srgbClr val="FFFF00"/>
-                              </a:solidFill>
-                              <a:ln w="9525">
-                                <a:solidFill>
-                                  <a:srgbClr val="000000"/>
-                                </a:solidFill>
-                                <a:miter lim="800000"/>
-                                <a:headEnd/>
-                                <a:tailEnd/>
-                                <a:extLst>
-                                  <a:ext uri="{C807C97D-BFC1-408E-A445-0C87EB9F89A2}">
-                                    <ask:lineSketchStyleProps xmlns:ask="http://schemas.microsoft.com/office/drawing/2018/sketchyshapes" sd="1346402959">
-                                      <a:prstGeom prst="rect">
-                                        <a:avLst/>
-                                      </a:prstGeom>
-                                      <ask:type>
-                                        <ask:lineSketchFreehand/>
-                                      </ask:type>
-                                    </ask:lineSketchStyleProps>
-                                  </a:ext>
-                                </a:extLst>
-                              </a:ln>
-                            </wps:spPr>
-                            <wps:txbx>
-                              <w:txbxContent>
-                                <w:p>
-                                  <w:pPr>
-                                    <w:jc w:val="center"/>
-                                    <w:rPr>
-                                      <w:b/>
-                                      <w:bCs/>
-                                      <w:color w:val="000000" w:themeColor="text1"/>
-                                      <w:sz w:val="18"/>
-                                      <w:szCs w:val="18"/>
-                                      <w14:shadow w14:blurRad="38100" w14:dist="19050" w14:dir="2700000" w14:sx="100000" w14:sy="100000" w14:kx="0" w14:ky="0" w14:algn="tl">
-                                        <w14:schemeClr w14:val="dk1">
-                                          <w14:alpha w14:val="60000"/>
-                                        </w14:schemeClr>
-                                      </w14:shadow>
-                                      <w14:textOutline w14:w="0" w14:cap="flat" w14:cmpd="sng" w14:algn="ctr">
-                                        <w14:noFill/>
-                                        <w14:prstDash w14:val="solid"/>
-                                        <w14:round/>
-                                      </w14:textOutline>
-                                    </w:rPr>
-                                  </w:pPr>
-                                  <w:r>
-                                    <w:rPr>
-                                      <w:b/>
-                                      <w:bCs/>
-                                      <w:color w:val="000000" w:themeColor="text1"/>
-                                      <w:sz w:val="18"/>
-                                      <w:szCs w:val="18"/>
-                                      <w14:shadow w14:blurRad="38100" w14:dist="19050" w14:dir="2700000" w14:sx="100000" w14:sy="100000" w14:kx="0" w14:ky="0" w14:algn="tl">
-                                        <w14:schemeClr w14:val="dk1">
-                                          <w14:alpha w14:val="60000"/>
-                                        </w14:schemeClr>
-                                      </w14:shadow>
-                                      <w14:textOutline w14:w="0" w14:cap="flat" w14:cmpd="sng" w14:algn="ctr">
-                                        <w14:noFill/>
-                                        <w14:prstDash w14:val="solid"/>
-                                        <w14:round/>
-                                      </w14:textOutline>
-                                    </w:rPr>
-                                    <w:t>PLACEHOLDER</w:t>
-                                  </w:r>
-                                  <w:r>
-                                    <w:rPr>
-                                      <w:b/>
-                                      <w:bCs/>
-                                      <w:color w:val="000000" w:themeColor="text1"/>
-                                      <w:sz w:val="18"/>
-                                      <w:szCs w:val="18"/>
-                                      <w14:shadow w14:blurRad="38100" w14:dist="19050" w14:dir="2700000" w14:sx="100000" w14:sy="100000" w14:kx="0" w14:ky="0" w14:algn="tl">
-                                        <w14:schemeClr w14:val="dk1">
-                                          <w14:alpha w14:val="60000"/>
-                                        </w14:schemeClr>
-                                      </w14:shadow>
-                                      <w14:textOutline w14:w="0" w14:cap="flat" w14:cmpd="sng" w14:algn="ctr">
-                                        <w14:noFill/>
-                                        <w14:prstDash w14:val="solid"/>
-                                        <w14:round/>
-                                      </w14:textOutline>
-                                    </w:rPr>
-                                    <w:br/>
-                                  </w:r>
-                                  <w:r>
-                                    <w:rPr>
-                                      <w:b/>
-                                      <w:bCs/>
-                                      <w:color w:val="000000" w:themeColor="text1"/>
-                                      <w:sz w:val="16"/>
-                                      <w:szCs w:val="16"/>
-                                      <w14:shadow w14:blurRad="38100" w14:dist="19050" w14:dir="2700000" w14:sx="100000" w14:sy="100000" w14:kx="0" w14:ky="0" w14:algn="tl">
-                                        <w14:schemeClr w14:val="dk1">
-                                          <w14:alpha w14:val="60000"/>
-                                        </w14:schemeClr>
-                                      </w14:shadow>
-                                      <w14:textOutline w14:w="0" w14:cap="flat" w14:cmpd="sng" w14:algn="ctr">
-                                        <w14:noFill/>
-                                        <w14:prstDash w14:val="solid"/>
-                                        <w14:round/>
-                                      </w14:textOutline>
-                                    </w:rPr>
-                                    <w:t>(qui per forza anche la dimensione delle code)</w:t>
-                                  </w:r>
-                                </w:p>
-                              </w:txbxContent>
-                            </wps:txbx>
-                            <wps:bodyPr rot="0" vert="horz" wrap="square" lIns="91440" tIns="45720" rIns="91440" bIns="45720" anchor="t" anchorCtr="0">
-                              <a:noAutofit/>
-                              <a:scene3d>
-                                <a:camera prst="orthographicFront"/>
-                                <a:lightRig rig="soft" dir="t">
-                                  <a:rot lat="0" lon="0" rev="15600000"/>
-                                </a:lightRig>
-                              </a:scene3d>
-                              <a:sp3d extrusionH="57150" prstMaterial="softEdge">
-                                <a:bevelT w="25400" h="38100"/>
-                              </a:sp3d>
-                            </wps:bodyPr>
-                          </wps:wsp>
-                        </a:graphicData>
-                      </a:graphic>
-                      <wp14:sizeRelH relativeFrom="margin">
-                        <wp14:pctWidth>0</wp14:pctWidth>
-                      </wp14:sizeRelH>
-                      <wp14:sizeRelV relativeFrom="margin">
-                        <wp14:pctHeight>0</wp14:pctHeight>
-                      </wp14:sizeRelV>
-                    </wp:anchor>
-                  </w:drawing>
-                </mc:Choice>
-                <mc:Fallback>
-                  <w:pict>
-                    <v:shape w14:anchorId="43C73E00" id="_x0000_s1031" type="#_x0000_t202" style="position:absolute;left:0;text-align:left;margin-left:70.3pt;margin-top:49.95pt;width:100.9pt;height:43.5pt;z-index:251664384;visibility:visible;mso-wrap-style:square;mso-width-percent:0;mso-height-percent:0;mso-wrap-distance-left:9pt;mso-wrap-distance-top:3.6pt;mso-wrap-distance-right:9pt;mso-wrap-distance-bottom:3.6pt;mso-position-horizontal:absolute;mso-position-horizontal-relative:text;mso-position-vertical:absolute;mso-position-vertical-relative:text;mso-width-percent:0;mso-height-percent:0;mso-width-relative:margin;mso-height-relative:margin;v-text-anchor:top" o:gfxdata="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" fillcolor="yellow">
-                      <v:textbox>
-                        <w:txbxContent>
-                          <w:p>
-                            <w:pPr>
-                              <w:jc w:val="center"/>
-                              <w:rPr>
-                                <w:b/>
-                                <w:bCs/>
-                                <w:color w:val="000000" w:themeColor="text1"/>
-                                <w:sz w:val="18"/>
-                                <w:szCs w:val="18"/>
-                                <w14:shadow w14:blurRad="38100" w14:dist="19050" w14:dir="2700000" w14:sx="100000" w14:sy="100000" w14:kx="0" w14:ky="0" w14:algn="tl">
-                                  <w14:schemeClr w14:val="dk1">
-                                    <w14:alpha w14:val="60000"/>
-                                  </w14:schemeClr>
-                                </w14:shadow>
-                                <w14:textOutline w14:w="0" w14:cap="flat" w14:cmpd="sng" w14:algn="ctr">
-                                  <w14:noFill/>
-                                  <w14:prstDash w14:val="solid"/>
-                                  <w14:round/>
-                                </w14:textOutline>
-                              </w:rPr>
-                            </w:pPr>
-                            <w:r>
-                              <w:rPr>
-                                <w:b/>
-                                <w:bCs/>
-                                <w:color w:val="000000" w:themeColor="text1"/>
-                                <w:sz w:val="18"/>
-                                <w:szCs w:val="18"/>
-                                <w14:shadow w14:blurRad="38100" w14:dist="19050" w14:dir="2700000" w14:sx="100000" w14:sy="100000" w14:kx="0" w14:ky="0" w14:algn="tl">
-                                  <w14:schemeClr w14:val="dk1">
-                                    <w14:alpha w14:val="60000"/>
-                                  </w14:schemeClr>
-                                </w14:shadow>
-                                <w14:textOutline w14:w="0" w14:cap="flat" w14:cmpd="sng" w14:algn="ctr">
-                                  <w14:noFill/>
-                                  <w14:prstDash w14:val="solid"/>
-                                  <w14:round/>
-                                </w14:textOutline>
-                              </w:rPr>
-                              <w:t>PLACEHOLDER</w:t>
-                            </w:r>
-                            <w:r>
-                              <w:rPr>
-                                <w:b/>
-                                <w:bCs/>
-                                <w:color w:val="000000" w:themeColor="text1"/>
-                                <w:sz w:val="18"/>
-                                <w:szCs w:val="18"/>
-                                <w14:shadow w14:blurRad="38100" w14:dist="19050" w14:dir="2700000" w14:sx="100000" w14:sy="100000" w14:kx="0" w14:ky="0" w14:algn="tl">
-                                  <w14:schemeClr w14:val="dk1">
-                                    <w14:alpha w14:val="60000"/>
-                                  </w14:schemeClr>
-                                </w14:shadow>
-                                <w14:textOutline w14:w="0" w14:cap="flat" w14:cmpd="sng" w14:algn="ctr">
-                                  <w14:noFill/>
-                                  <w14:prstDash w14:val="solid"/>
-                                  <w14:round/>
-                                </w14:textOutline>
-                              </w:rPr>
-                              <w:br/>
-                            </w:r>
-                            <w:r>
-                              <w:rPr>
-                                <w:b/>
-                                <w:bCs/>
-                                <w:color w:val="000000" w:themeColor="text1"/>
-                                <w:sz w:val="16"/>
-                                <w:szCs w:val="16"/>
-                                <w14:shadow w14:blurRad="38100" w14:dist="19050" w14:dir="2700000" w14:sx="100000" w14:sy="100000" w14:kx="0" w14:ky="0" w14:algn="tl">
-                                  <w14:schemeClr w14:val="dk1">
-                                    <w14:alpha w14:val="60000"/>
-                                  </w14:schemeClr>
-                                </w14:shadow>
-                                <w14:textOutline w14:w="0" w14:cap="flat" w14:cmpd="sng" w14:algn="ctr">
-                                  <w14:noFill/>
-                                  <w14:prstDash w14:val="solid"/>
-                                  <w14:round/>
-                                </w14:textOutline>
-                              </w:rPr>
-                              <w:t>(qui per forza anche la dimensione delle code)</w:t>
-                            </w:r>
-                          </w:p>
-                        </w:txbxContent>
-                      </v:textbox>
-                    </v:shape>
-                  </w:pict>
-                </mc:Fallback>
-              </mc:AlternateContent>
-            </w:r>
-            <w:r>
-              <w:rPr>
-                <w:rFonts w:ascii="Cambria Math" w:hAnsi="Cambria Math"/>
-                <w:noProof/>
-                <w:lang w:val="en-GB"/>
-              </w:rPr>
-              <w:drawing>
-                <wp:inline distT="0" distB="0" distL="0" distR="0" wp14:anchorId="67BCA9D4" wp14:editId="4BCC12C4">
-                  <wp:extent cx="2062162" cy="1717512"/>
-                  <wp:effectExtent l="0" t="0" r="0" b="0"/>
-                  <wp:docPr id="18" name="Immagine 18"/>
-                  <wp:cNvGraphicFramePr>
-                    <a:graphicFrameLocks xmlns:a="http://schemas.openxmlformats.org/drawingml/2006/main" noChangeAspect="1"/>
-                  </wp:cNvGraphicFramePr>
-                  <a:graphic xmlns:a="http://schemas.openxmlformats.org/drawingml/2006/main">
-                    <a:graphicData uri="http://schemas.openxmlformats.org/drawingml/2006/picture">
-                      <pic:pic xmlns:pic="http://schemas.openxmlformats.org/drawingml/2006/picture">
-                        <pic:nvPicPr>
-                          <pic:cNvPr id="0" name="Picture 3"/>
-                          <pic:cNvPicPr>
-                            <a:picLocks noChangeAspect="1" noChangeArrowheads="1"/>
-                          </pic:cNvPicPr>
-                        </pic:nvPicPr>
-                        <pic:blipFill>
-                          <a:blip r:embed="rId11">
-                            <a:extLst>
-                              <a:ext uri="{28A0092B-C50C-407E-A947-70E740481C1C}">
-                                <a14:useLocalDpi xmlns:a14="http://schemas.microsoft.com/office/drawing/2010/main" val="0"/>
-                              </a:ext>
-                            </a:extLst>
-                          </a:blip>
-                          <a:srcRect/>
-                          <a:stretch>
-                            <a:fillRect/>
-                          </a:stretch>
-                        </pic:blipFill>
-                        <pic:spPr bwMode="auto">
-                          <a:xfrm>
-                            <a:off x="0" y="0"/>
-                            <a:ext cx="2106929" cy="1754797"/>
-                          </a:xfrm>
-                          <a:prstGeom prst="rect">
-                            <a:avLst/>
-                          </a:prstGeom>
-                          <a:noFill/>
-                          <a:ln>
-                            <a:noFill/>
-                          </a:ln>
-                        </pic:spPr>
-                      </pic:pic>
-                    </a:graphicData>
-                  </a:graphic>
-                </wp:inline>
-              </w:drawing>
-            </w:r>
-          </w:p>
-        </w:tc>
-        <w:tc>
-          <w:tcPr>
-            <w:tcW w:w="4797" w:type="dxa"/>
-            <w:tcMar>
-              <w:left w:w="0" w:type="dxa"/>
-              <w:right w:w="0" w:type="dxa"/>
-            </w:tcMar>
-          </w:tcPr>
-          <w:p>
-            <w:pPr>
-              <w:tabs>
-                <w:tab w:val="left" w:pos="1890"/>
-              </w:tabs>
-              <w:jc w:val="center"/>
-              <w:rPr>
-                <w:rFonts w:ascii="Cambria Math" w:hAnsi="Cambria Math"/>
-                <w:b/>
-                <w:bCs/>
-                <w:sz w:val="20"/>
-                <w:szCs w:val="20"/>
-                <w:lang w:val="en-GB"/>
-              </w:rPr>
-            </w:pPr>
-            <w:r>
-              <w:rPr>
-                <w:rFonts w:ascii="Cambria Math" w:hAnsi="Cambria Math"/>
-                <w:b/>
-                <w:bCs/>
-                <w:sz w:val="20"/>
-                <w:szCs w:val="20"/>
-                <w:lang w:val="en-GB"/>
-              </w:rPr>
-              <w:t>Exponential Regime</w:t>
-            </w:r>
-          </w:p>
-          <w:p>
-            <w:pPr>
-              <w:tabs>
-                <w:tab w:val="left" w:pos="1890"/>
-              </w:tabs>
-              <w:jc w:val="center"/>
-              <w:rPr>
-                <w:rFonts w:ascii="Cambria Math" w:hAnsi="Cambria Math"/>
-                <w:b/>
-                <w:bCs/>
-                <w:sz w:val="20"/>
-                <w:szCs w:val="20"/>
-                <w:lang w:val="en-GB"/>
-              </w:rPr>
-            </w:pPr>
-            <w:r>
-              <w:rPr>
-                <w:rFonts w:ascii="Cambria Math" w:hAnsi="Cambria Math"/>
-                <w:noProof/>
-                <w:lang w:val="en-GB"/>
-              </w:rPr>
-              <mc:AlternateContent>
-                <mc:Choice Requires="wps">
-                  <w:drawing>
-                    <wp:anchor distT="45720" distB="45720" distL="114300" distR="114300" simplePos="0" relativeHeight="251667456" behindDoc="0" locked="0" layoutInCell="1" allowOverlap="1" wp14:anchorId="11F62F1F" wp14:editId="26EA90E0">
-                      <wp:simplePos x="0" y="0"/>
-                      <wp:positionH relativeFrom="column">
-                        <wp:posOffset>917257</wp:posOffset>
-                      </wp:positionH>
-                      <wp:positionV relativeFrom="paragraph">
-                        <wp:posOffset>575627</wp:posOffset>
-                      </wp:positionV>
-                      <wp:extent cx="1281113" cy="552450"/>
-                      <wp:effectExtent l="19050" t="19050" r="33655" b="38100"/>
-                      <wp:wrapNone/>
-                      <wp:docPr id="20" name="Casella di testo 2"/>
-                      <wp:cNvGraphicFramePr>
-                        <a:graphicFrameLocks xmlns:a="http://schemas.openxmlformats.org/drawingml/2006/main"/>
-                      </wp:cNvGraphicFramePr>
-                      <a:graphic xmlns:a="http://schemas.openxmlformats.org/drawingml/2006/main">
-                        <a:graphicData uri="http://schemas.microsoft.com/office/word/2010/wordprocessingShape">
-                          <wps:wsp>
-                            <wps:cNvSpPr txBox="1">
-                              <a:spLocks noChangeArrowheads="1"/>
-                            </wps:cNvSpPr>
-                            <wps:spPr bwMode="auto">
-                              <a:xfrm>
-                                <a:off x="0" y="0"/>
-                                <a:ext cx="1281113" cy="552450"/>
-                              </a:xfrm>
-                              <a:custGeom>
-                                <a:avLst/>
-                                <a:gdLst>
-                                  <a:gd name="connsiteX0" fmla="*/ 0 w 1281113"/>
-                                  <a:gd name="connsiteY0" fmla="*/ 0 h 552450"/>
-                                  <a:gd name="connsiteX1" fmla="*/ 666179 w 1281113"/>
-                                  <a:gd name="connsiteY1" fmla="*/ 0 h 552450"/>
-                                  <a:gd name="connsiteX2" fmla="*/ 1281113 w 1281113"/>
-                                  <a:gd name="connsiteY2" fmla="*/ 0 h 552450"/>
-                                  <a:gd name="connsiteX3" fmla="*/ 1281113 w 1281113"/>
-                                  <a:gd name="connsiteY3" fmla="*/ 552450 h 552450"/>
-                                  <a:gd name="connsiteX4" fmla="*/ 627745 w 1281113"/>
-                                  <a:gd name="connsiteY4" fmla="*/ 552450 h 552450"/>
-                                  <a:gd name="connsiteX5" fmla="*/ 0 w 1281113"/>
-                                  <a:gd name="connsiteY5" fmla="*/ 552450 h 552450"/>
-                                  <a:gd name="connsiteX6" fmla="*/ 0 w 1281113"/>
-                                  <a:gd name="connsiteY6" fmla="*/ 0 h 552450"/>
-                                </a:gdLst>
-                                <a:ahLst/>
-                                <a:cxnLst>
-                                  <a:cxn ang="0">
-                                    <a:pos x="connsiteX0" y="connsiteY0"/>
-                                  </a:cxn>
-                                  <a:cxn ang="0">
-                                    <a:pos x="connsiteX1" y="connsiteY1"/>
-                                  </a:cxn>
-                                  <a:cxn ang="0">
-                                    <a:pos x="connsiteX2" y="connsiteY2"/>
-                                  </a:cxn>
-                                  <a:cxn ang="0">
-                                    <a:pos x="connsiteX3" y="connsiteY3"/>
-                                  </a:cxn>
-                                  <a:cxn ang="0">
-                                    <a:pos x="connsiteX4" y="connsiteY4"/>
-                                  </a:cxn>
-                                  <a:cxn ang="0">
-                                    <a:pos x="connsiteX5" y="connsiteY5"/>
-                                  </a:cxn>
-                                  <a:cxn ang="0">
-                                    <a:pos x="connsiteX6" y="connsiteY6"/>
-                                  </a:cxn>
-                                </a:cxnLst>
-                                <a:rect l="l" t="t" r="r" b="b"/>
-                                <a:pathLst>
-                                  <a:path w="1281113" h="552450" fill="none" extrusionOk="0">
-                                    <a:moveTo>
-                                      <a:pt x="0" y="0"/>
-                                    </a:moveTo>
-                                    <a:cubicBezTo>
-                                      <a:pt x="137693" y="-18279"/>
-                                      <a:pt x="409351" y="-24667"/>
-                                      <a:pt x="666179" y="0"/>
-                                    </a:cubicBezTo>
-                                    <a:cubicBezTo>
-                                      <a:pt x="923007" y="24667"/>
-                                      <a:pt x="1154457" y="1771"/>
-                                      <a:pt x="1281113" y="0"/>
-                                    </a:cubicBezTo>
-                                    <a:cubicBezTo>
-                                      <a:pt x="1263760" y="238964"/>
-                                      <a:pt x="1289071" y="434105"/>
-                                      <a:pt x="1281113" y="552450"/>
-                                    </a:cubicBezTo>
-                                    <a:cubicBezTo>
-                                      <a:pt x="1072632" y="536379"/>
-                                      <a:pt x="916718" y="546205"/>
-                                      <a:pt x="627745" y="552450"/>
-                                    </a:cubicBezTo>
-                                    <a:cubicBezTo>
-                                      <a:pt x="338772" y="558695"/>
-                                      <a:pt x="199417" y="561923"/>
-                                      <a:pt x="0" y="552450"/>
-                                    </a:cubicBezTo>
-                                    <a:cubicBezTo>
-                                      <a:pt x="-19114" y="410009"/>
-                                      <a:pt x="-10510" y="258738"/>
-                                      <a:pt x="0" y="0"/>
-                                    </a:cubicBezTo>
-                                    <a:close/>
-                                  </a:path>
-                                  <a:path w="1281113" h="552450" stroke="0" extrusionOk="0">
-                                    <a:moveTo>
-                                      <a:pt x="0" y="0"/>
-                                    </a:moveTo>
-                                    <a:cubicBezTo>
-                                      <a:pt x="270627" y="-11207"/>
-                                      <a:pt x="394239" y="-19767"/>
-                                      <a:pt x="614934" y="0"/>
-                                    </a:cubicBezTo>
-                                    <a:cubicBezTo>
-                                      <a:pt x="835629" y="19767"/>
-                                      <a:pt x="1024445" y="-9386"/>
-                                      <a:pt x="1281113" y="0"/>
-                                    </a:cubicBezTo>
-                                    <a:cubicBezTo>
-                                      <a:pt x="1279031" y="185604"/>
-                                      <a:pt x="1305599" y="394950"/>
-                                      <a:pt x="1281113" y="552450"/>
-                                    </a:cubicBezTo>
-                                    <a:cubicBezTo>
-                                      <a:pt x="1083654" y="531990"/>
-                                      <a:pt x="911432" y="534079"/>
-                                      <a:pt x="627745" y="552450"/>
-                                    </a:cubicBezTo>
-                                    <a:cubicBezTo>
-                                      <a:pt x="344058" y="570821"/>
-                                      <a:pt x="270747" y="552230"/>
-                                      <a:pt x="0" y="552450"/>
-                                    </a:cubicBezTo>
-                                    <a:cubicBezTo>
-                                      <a:pt x="10741" y="325168"/>
-                                      <a:pt x="-21341" y="187925"/>
-                                      <a:pt x="0" y="0"/>
-                                    </a:cubicBezTo>
-                                    <a:close/>
-                                  </a:path>
-                                </a:pathLst>
-                              </a:custGeom>
-                              <a:solidFill>
-                                <a:srgbClr val="FFFF00"/>
-                              </a:solidFill>
-                              <a:ln w="9525">
-                                <a:solidFill>
-                                  <a:srgbClr val="000000"/>
-                                </a:solidFill>
-                                <a:miter lim="800000"/>
-                                <a:headEnd/>
-                                <a:tailEnd/>
-                                <a:extLst>
-                                  <a:ext uri="{C807C97D-BFC1-408E-A445-0C87EB9F89A2}">
-                                    <ask:lineSketchStyleProps xmlns:ask="http://schemas.microsoft.com/office/drawing/2018/sketchyshapes" sd="1346402959">
-                                      <a:prstGeom prst="rect">
-                                        <a:avLst/>
-                                      </a:prstGeom>
-                                      <ask:type>
-                                        <ask:lineSketchFreehand/>
-                                      </ask:type>
-                                    </ask:lineSketchStyleProps>
-                                  </a:ext>
-                                </a:extLst>
-                              </a:ln>
-                            </wps:spPr>
-                            <wps:txbx>
-                              <w:txbxContent>
-                                <w:p>
-                                  <w:pPr>
-                                    <w:jc w:val="center"/>
-                                    <w:rPr>
-                                      <w:b/>
-                                      <w:bCs/>
-                                      <w:color w:val="000000" w:themeColor="text1"/>
-                                      <w:sz w:val="18"/>
-                                      <w:szCs w:val="18"/>
-                                      <w14:shadow w14:blurRad="38100" w14:dist="19050" w14:dir="2700000" w14:sx="100000" w14:sy="100000" w14:kx="0" w14:ky="0" w14:algn="tl">
-                                        <w14:schemeClr w14:val="dk1">
-                                          <w14:alpha w14:val="60000"/>
-                                        </w14:schemeClr>
-                                      </w14:shadow>
-                                      <w14:textOutline w14:w="0" w14:cap="flat" w14:cmpd="sng" w14:algn="ctr">
-                                        <w14:noFill/>
-                                        <w14:prstDash w14:val="solid"/>
-                                        <w14:round/>
-                                      </w14:textOutline>
-                                    </w:rPr>
-                                  </w:pPr>
-                                  <w:r>
-                                    <w:rPr>
-                                      <w:b/>
-                                      <w:bCs/>
-                                      <w:color w:val="000000" w:themeColor="text1"/>
-                                      <w:sz w:val="18"/>
-                                      <w:szCs w:val="18"/>
-                                      <w14:shadow w14:blurRad="38100" w14:dist="19050" w14:dir="2700000" w14:sx="100000" w14:sy="100000" w14:kx="0" w14:ky="0" w14:algn="tl">
-                                        <w14:schemeClr w14:val="dk1">
-                                          <w14:alpha w14:val="60000"/>
-                                        </w14:schemeClr>
-                                      </w14:shadow>
-                                      <w14:textOutline w14:w="0" w14:cap="flat" w14:cmpd="sng" w14:algn="ctr">
-                                        <w14:noFill/>
-                                        <w14:prstDash w14:val="solid"/>
-                                        <w14:round/>
-                                      </w14:textOutline>
-                                    </w:rPr>
-                                    <w:t>PLACEHOLDER</w:t>
-                                  </w:r>
-                                  <w:r>
-                                    <w:rPr>
-                                      <w:b/>
-                                      <w:bCs/>
-                                      <w:color w:val="000000" w:themeColor="text1"/>
-                                      <w:sz w:val="18"/>
-                                      <w:szCs w:val="18"/>
-                                      <w14:shadow w14:blurRad="38100" w14:dist="19050" w14:dir="2700000" w14:sx="100000" w14:sy="100000" w14:kx="0" w14:ky="0" w14:algn="tl">
-                                        <w14:schemeClr w14:val="dk1">
-                                          <w14:alpha w14:val="60000"/>
-                                        </w14:schemeClr>
-                                      </w14:shadow>
-                                      <w14:textOutline w14:w="0" w14:cap="flat" w14:cmpd="sng" w14:algn="ctr">
-                                        <w14:noFill/>
-                                        <w14:prstDash w14:val="solid"/>
-                                        <w14:round/>
-                                      </w14:textOutline>
-                                    </w:rPr>
-                                    <w:br/>
-                                  </w:r>
-                                  <w:r>
-                                    <w:rPr>
-                                      <w:b/>
-                                      <w:bCs/>
-                                      <w:color w:val="000000" w:themeColor="text1"/>
-                                      <w:sz w:val="16"/>
-                                      <w:szCs w:val="16"/>
-                                      <w14:shadow w14:blurRad="38100" w14:dist="19050" w14:dir="2700000" w14:sx="100000" w14:sy="100000" w14:kx="0" w14:ky="0" w14:algn="tl">
-                                        <w14:schemeClr w14:val="dk1">
-                                          <w14:alpha w14:val="60000"/>
-                                        </w14:schemeClr>
-                                      </w14:shadow>
-                                      <w14:textOutline w14:w="0" w14:cap="flat" w14:cmpd="sng" w14:algn="ctr">
-                                        <w14:noFill/>
-                                        <w14:prstDash w14:val="solid"/>
-                                        <w14:round/>
-                                      </w14:textOutline>
-                                    </w:rPr>
-                                    <w:t>(qui per forza anche la dimensione delle code)</w:t>
-                                  </w:r>
-                                </w:p>
-                              </w:txbxContent>
-                            </wps:txbx>
-                            <wps:bodyPr rot="0" vert="horz" wrap="square" lIns="91440" tIns="45720" rIns="91440" bIns="45720" anchor="t" anchorCtr="0">
-                              <a:noAutofit/>
-                              <a:scene3d>
-                                <a:camera prst="orthographicFront"/>
-                                <a:lightRig rig="soft" dir="t">
-                                  <a:rot lat="0" lon="0" rev="15600000"/>
-                                </a:lightRig>
-                              </a:scene3d>
-                              <a:sp3d extrusionH="57150" prstMaterial="softEdge">
-                                <a:bevelT w="25400" h="38100"/>
-                              </a:sp3d>
-                            </wps:bodyPr>
-                          </wps:wsp>
-                        </a:graphicData>
-                      </a:graphic>
-                      <wp14:sizeRelH relativeFrom="margin">
-                        <wp14:pctWidth>0</wp14:pctWidth>
-                      </wp14:sizeRelH>
-                      <wp14:sizeRelV relativeFrom="margin">
-                        <wp14:pctHeight>0</wp14:pctHeight>
-                      </wp14:sizeRelV>
-                    </wp:anchor>
-                  </w:drawing>
-                </mc:Choice>
-                <mc:Fallback>
-                  <w:pict>
-                    <v:shape w14:anchorId="11F62F1F" id="_x0000_s1032" type="#_x0000_t202" style="position:absolute;left:0;text-align:left;margin-left:72.2pt;margin-top:45.3pt;width:100.9pt;height:43.5pt;z-index:251667456;visibility:visible;mso-wrap-style:square;mso-width-percent:0;mso-height-percent:0;mso-wrap-distance-left:9pt;mso-wrap-distance-top:3.6pt;mso-wrap-distance-right:9pt;mso-wrap-distance-bottom:3.6pt;mso-position-horizontal:absolute;mso-position-horizontal-relative:text;mso-position-vertical:absolute;mso-position-vertical-relative:text;mso-width-percent:0;mso-height-percent:0;mso-width-relative:margin;mso-height-relative:margin;v-text-anchor:top" o:gfxdata="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" fillcolor="yellow">
-                      <v:textbox>
-                        <w:txbxContent>
-                          <w:p>
-                            <w:pPr>
-                              <w:jc w:val="center"/>
-                              <w:rPr>
-                                <w:b/>
-                                <w:bCs/>
-                                <w:color w:val="000000" w:themeColor="text1"/>
-                                <w:sz w:val="18"/>
-                                <w:szCs w:val="18"/>
-                                <w14:shadow w14:blurRad="38100" w14:dist="19050" w14:dir="2700000" w14:sx="100000" w14:sy="100000" w14:kx="0" w14:ky="0" w14:algn="tl">
-                                  <w14:schemeClr w14:val="dk1">
-                                    <w14:alpha w14:val="60000"/>
-                                  </w14:schemeClr>
-                                </w14:shadow>
-                                <w14:textOutline w14:w="0" w14:cap="flat" w14:cmpd="sng" w14:algn="ctr">
-                                  <w14:noFill/>
-                                  <w14:prstDash w14:val="solid"/>
-                                  <w14:round/>
-                                </w14:textOutline>
-                              </w:rPr>
-                            </w:pPr>
-                            <w:r>
-                              <w:rPr>
-                                <w:b/>
-                                <w:bCs/>
-                                <w:color w:val="000000" w:themeColor="text1"/>
-                                <w:sz w:val="18"/>
-                                <w:szCs w:val="18"/>
-                                <w14:shadow w14:blurRad="38100" w14:dist="19050" w14:dir="2700000" w14:sx="100000" w14:sy="100000" w14:kx="0" w14:ky="0" w14:algn="tl">
-                                  <w14:schemeClr w14:val="dk1">
-                                    <w14:alpha w14:val="60000"/>
-                                  </w14:schemeClr>
-                                </w14:shadow>
-                                <w14:textOutline w14:w="0" w14:cap="flat" w14:cmpd="sng" w14:algn="ctr">
-                                  <w14:noFill/>
-                                  <w14:prstDash w14:val="solid"/>
-                                  <w14:round/>
-                                </w14:textOutline>
-                              </w:rPr>
-                              <w:t>PLACEHOLDER</w:t>
-                            </w:r>
-                            <w:r>
-                              <w:rPr>
-                                <w:b/>
-                                <w:bCs/>
-                                <w:color w:val="000000" w:themeColor="text1"/>
-                                <w:sz w:val="18"/>
-                                <w:szCs w:val="18"/>
-                                <w14:shadow w14:blurRad="38100" w14:dist="19050" w14:dir="2700000" w14:sx="100000" w14:sy="100000" w14:kx="0" w14:ky="0" w14:algn="tl">
-                                  <w14:schemeClr w14:val="dk1">
-                                    <w14:alpha w14:val="60000"/>
-                                  </w14:schemeClr>
-                                </w14:shadow>
-                                <w14:textOutline w14:w="0" w14:cap="flat" w14:cmpd="sng" w14:algn="ctr">
-                                  <w14:noFill/>
-                                  <w14:prstDash w14:val="solid"/>
-                                  <w14:round/>
-                                </w14:textOutline>
-                              </w:rPr>
-                              <w:br/>
-                            </w:r>
-                            <w:r>
-                              <w:rPr>
-                                <w:b/>
-                                <w:bCs/>
-                                <w:color w:val="000000" w:themeColor="text1"/>
-                                <w:sz w:val="16"/>
-                                <w:szCs w:val="16"/>
-                                <w14:shadow w14:blurRad="38100" w14:dist="19050" w14:dir="2700000" w14:sx="100000" w14:sy="100000" w14:kx="0" w14:ky="0" w14:algn="tl">
-                                  <w14:schemeClr w14:val="dk1">
-                                    <w14:alpha w14:val="60000"/>
-                                  </w14:schemeClr>
-                                </w14:shadow>
-                                <w14:textOutline w14:w="0" w14:cap="flat" w14:cmpd="sng" w14:algn="ctr">
-                                  <w14:noFill/>
-                                  <w14:prstDash w14:val="solid"/>
-                                  <w14:round/>
-                                </w14:textOutline>
-                              </w:rPr>
-                              <w:t>(qui per forza anche la dimensione delle code)</w:t>
-                            </w:r>
-                          </w:p>
-                        </w:txbxContent>
-                      </v:textbox>
-                    </v:shape>
-                  </w:pict>
-                </mc:Fallback>
-              </mc:AlternateContent>
-            </w:r>
-            <w:r>
-              <w:rPr>
-                <w:rFonts w:ascii="Cambria Math" w:hAnsi="Cambria Math"/>
-                <w:noProof/>
-                <w:lang w:val="en-GB"/>
-              </w:rPr>
-              <w:drawing>
-                <wp:inline distT="0" distB="0" distL="0" distR="0" wp14:anchorId="35FFBF3B" wp14:editId="514ABA7A">
-                  <wp:extent cx="2081213" cy="1733379"/>
-                  <wp:effectExtent l="0" t="0" r="0" b="635"/>
-                  <wp:docPr id="19" name="Immagine 19"/>
-                  <wp:cNvGraphicFramePr>
-                    <a:graphicFrameLocks xmlns:a="http://schemas.openxmlformats.org/drawingml/2006/main" noChangeAspect="1"/>
-                  </wp:cNvGraphicFramePr>
-                  <a:graphic xmlns:a="http://schemas.openxmlformats.org/drawingml/2006/main">
-                    <a:graphicData uri="http://schemas.openxmlformats.org/drawingml/2006/picture">
-                      <pic:pic xmlns:pic="http://schemas.openxmlformats.org/drawingml/2006/picture">
-                        <pic:nvPicPr>
-                          <pic:cNvPr id="0" name="Picture 3"/>
-                          <pic:cNvPicPr>
-                            <a:picLocks noChangeAspect="1" noChangeArrowheads="1"/>
-                          </pic:cNvPicPr>
-                        </pic:nvPicPr>
-                        <pic:blipFill>
-                          <a:blip r:embed="rId11">
-                            <a:extLst>
-                              <a:ext uri="{28A0092B-C50C-407E-A947-70E740481C1C}">
-                                <a14:useLocalDpi xmlns:a14="http://schemas.microsoft.com/office/drawing/2010/main" val="0"/>
-                              </a:ext>
-                            </a:extLst>
-                          </a:blip>
-                          <a:srcRect/>
-                          <a:stretch>
-                            <a:fillRect/>
-                          </a:stretch>
-                        </pic:blipFill>
-                        <pic:spPr bwMode="auto">
-                          <a:xfrm>
-                            <a:off x="0" y="0"/>
-                            <a:ext cx="2131448" cy="1775218"/>
-                          </a:xfrm>
-                          <a:prstGeom prst="rect">
-                            <a:avLst/>
-                          </a:prstGeom>
-                          <a:noFill/>
-                          <a:ln>
-                            <a:noFill/>
-                          </a:ln>
-                        </pic:spPr>
-                      </pic:pic>
-                    </a:graphicData>
-                  </a:graphic>
-                </wp:inline>
-              </w:drawing>
-            </w:r>
-          </w:p>
-        </w:tc>
-      </w:tr>
-    </w:tbl>
     <w:p>
       <w:pPr>
         <w:spacing w:after="120"/>
@@ -9255,14 +7163,7 @@
         <w:rPr>
           <w:lang w:val="en-GB"/>
         </w:rPr>
-        <w:t xml:space="preserve"> of a single </w:t>
-      </w:r>
-      <w:r>
-        <w:rPr>
-          <w:lang w:val="en-GB"/>
-        </w:rPr>
-        <w:lastRenderedPageBreak/>
-        <w:t xml:space="preserve">shared resource (the </w:t>
+        <w:t xml:space="preserve"> of a single shared resource (the </w:t>
       </w:r>
       <w:r>
         <w:rPr>
@@ -9454,21 +7355,7 @@
         <w:rPr>
           <w:lang w:val="en-GB"/>
         </w:rPr>
-        <w:t xml:space="preserve">) and with the others, </w:t>
-      </w:r>
-      <w:proofErr w:type="gramStart"/>
-      <w:r>
-        <w:rPr>
-          <w:lang w:val="en-GB"/>
-        </w:rPr>
-        <w:t>in particular the</w:t>
-      </w:r>
-      <w:proofErr w:type="gramEnd"/>
-      <w:r>
-        <w:rPr>
-          <w:lang w:val="en-GB"/>
-        </w:rPr>
-        <w:t xml:space="preserve"> </w:t>
+        <w:t xml:space="preserve">) and with the others, in particular the </w:t>
       </w:r>
       <w:r>
         <w:rPr>
@@ -10058,7 +7945,7 @@
           </mc:Choice>
           <mc:Fallback>
             <w:pict>
-              <v:shape w14:anchorId="1B1524A1" id="_x0000_s1033" type="#_x0000_t202" style="position:absolute;margin-left:104.8pt;margin-top:28.75pt;width:325.1pt;height:31.1pt;z-index:251669504;visibility:visible;mso-wrap-style:square;mso-width-percent:0;mso-height-percent:0;mso-wrap-distance-left:9pt;mso-wrap-distance-top:3.6pt;mso-wrap-distance-right:9pt;mso-wrap-distance-bottom:3.6pt;mso-position-horizontal:absolute;mso-position-horizontal-relative:margin;mso-position-vertical:absolute;mso-position-vertical-relative:text;mso-width-percent:0;mso-height-percent:0;mso-width-relative:margin;mso-height-relative:margin;v-text-anchor:top" o:gfxdata="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" fillcolor="#f8943f [3209]">
+              <v:shape w14:anchorId="1B1524A1" id="_x0000_s1029" type="#_x0000_t202" style="position:absolute;margin-left:104.8pt;margin-top:28.75pt;width:325.1pt;height:31.1pt;z-index:251669504;visibility:visible;mso-wrap-style:square;mso-width-percent:0;mso-height-percent:0;mso-wrap-distance-left:9pt;mso-wrap-distance-top:3.6pt;mso-wrap-distance-right:9pt;mso-wrap-distance-bottom:3.6pt;mso-position-horizontal:absolute;mso-position-horizontal-relative:margin;mso-position-vertical:absolute;mso-position-vertical-relative:text;mso-width-percent:0;mso-height-percent:0;mso-width-relative:margin;mso-height-relative:margin;v-text-anchor:top" o:gfxdata="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" fillcolor="#f8943f [3209]">
                 <v:textbox>
                   <w:txbxContent>
                     <w:p>
@@ -10293,11 +8180,14 @@
         <w:spacing w:before="220" w:after="60"/>
       </w:pPr>
       <w:bookmarkStart w:id="9" w:name="_Toc30473908"/>
-      <w:r>
+      <w:bookmarkStart w:id="10" w:name="_GoBack"/>
+      <w:r>
+        <w:lastRenderedPageBreak/>
         <w:t>Warm-up Time</w:t>
       </w:r>
       <w:bookmarkEnd w:id="9"/>
     </w:p>
+    <w:bookmarkEnd w:id="10"/>
     <w:p>
       <w:pPr>
         <w:spacing w:after="240"/>
@@ -10722,7 +8612,7 @@
                                 <w:rFonts w:ascii="Cambria Math" w:hAnsi="Cambria Math"/>
                                 <w:sz w:val="28"/>
                                 <w:szCs w:val="28"/>
-                                <w:lang w:val="en-GB"/>
+                                <w:lang w:val="fr-FR"/>
                               </w:rPr>
                             </w:pPr>
                             <w:proofErr w:type="spellStart"/>
@@ -10731,7 +8621,7 @@
                                 <w:rFonts w:ascii="Cambria Math" w:hAnsi="Cambria Math"/>
                                 <w:sz w:val="28"/>
                                 <w:szCs w:val="28"/>
-                                <w:lang w:val="en-GB"/>
+                                <w:lang w:val="fr-FR"/>
                               </w:rPr>
                               <w:t>t</w:t>
                             </w:r>
@@ -10741,7 +8631,7 @@
                                 <w:sz w:val="28"/>
                                 <w:szCs w:val="28"/>
                                 <w:vertAlign w:val="subscript"/>
-                                <w:lang w:val="en-GB"/>
+                                <w:lang w:val="fr-FR"/>
                               </w:rPr>
                               <w:t>A</w:t>
                             </w:r>
@@ -10751,27 +8641,9 @@
                                 <w:rFonts w:ascii="Cambria Math" w:hAnsi="Cambria Math"/>
                                 <w:sz w:val="28"/>
                                 <w:szCs w:val="28"/>
-                                <w:lang w:val="en-GB"/>
+                                <w:lang w:val="fr-FR"/>
                               </w:rPr>
-                              <w:t xml:space="preserve"> </w:t>
-                            </w:r>
-                            <w:r>
-                              <w:rPr>
-                                <w:rFonts w:ascii="Cambria Math" w:hAnsi="Cambria Math"/>
-                                <w:sz w:val="28"/>
-                                <w:szCs w:val="28"/>
-                                <w:lang w:val="en-GB"/>
-                              </w:rPr>
-                              <w:t>&gt;</w:t>
-                            </w:r>
-                            <w:r>
-                              <w:rPr>
-                                <w:rFonts w:ascii="Cambria Math" w:hAnsi="Cambria Math"/>
-                                <w:sz w:val="28"/>
-                                <w:szCs w:val="28"/>
-                                <w:lang w:val="en-GB"/>
-                              </w:rPr>
-                              <w:t xml:space="preserve"> </w:t>
+                              <w:t xml:space="preserve"> &gt; </w:t>
                             </w:r>
                             <w:proofErr w:type="spellStart"/>
                             <w:r>
@@ -10779,7 +8651,7 @@
                                 <w:rFonts w:ascii="Cambria Math" w:hAnsi="Cambria Math"/>
                                 <w:sz w:val="28"/>
                                 <w:szCs w:val="28"/>
-                                <w:lang w:val="en-GB"/>
+                                <w:lang w:val="fr-FR"/>
                               </w:rPr>
                               <w:t>t</w:t>
                             </w:r>
@@ -10789,7 +8661,7 @@
                                 <w:sz w:val="28"/>
                                 <w:szCs w:val="28"/>
                                 <w:vertAlign w:val="subscript"/>
-                                <w:lang w:val="en-GB"/>
+                                <w:lang w:val="fr-FR"/>
                               </w:rPr>
                               <w:t>L</w:t>
                             </w:r>
@@ -10799,7 +8671,7 @@
                                 <w:rFonts w:ascii="Cambria Math" w:hAnsi="Cambria Math"/>
                                 <w:sz w:val="28"/>
                                 <w:szCs w:val="28"/>
-                                <w:lang w:val="en-GB"/>
+                                <w:lang w:val="fr-FR"/>
                               </w:rPr>
                               <w:t xml:space="preserve"> + </w:t>
                             </w:r>
@@ -10809,7 +8681,7 @@
                                 <w:rFonts w:ascii="Cambria Math" w:hAnsi="Cambria Math"/>
                                 <w:sz w:val="28"/>
                                 <w:szCs w:val="28"/>
-                                <w:lang w:val="en-GB"/>
+                                <w:lang w:val="fr-FR"/>
                               </w:rPr>
                               <w:t>t</w:t>
                             </w:r>
@@ -10819,7 +8691,7 @@
                                 <w:sz w:val="28"/>
                                 <w:szCs w:val="28"/>
                                 <w:vertAlign w:val="subscript"/>
-                                <w:lang w:val="en-GB"/>
+                                <w:lang w:val="fr-FR"/>
                               </w:rPr>
                               <w:t>O</w:t>
                             </w:r>
@@ -10829,7 +8701,7 @@
                                 <w:rFonts w:ascii="Cambria Math" w:hAnsi="Cambria Math"/>
                                 <w:sz w:val="28"/>
                                 <w:szCs w:val="28"/>
-                                <w:lang w:val="en-GB"/>
+                                <w:lang w:val="fr-FR"/>
                               </w:rPr>
                               <w:t xml:space="preserve">  ⇒  </w:t>
                             </w:r>
@@ -10839,7 +8711,7 @@
                                 <w:rFonts w:ascii="Cambria Math" w:hAnsi="Cambria Math"/>
                                 <w:sz w:val="28"/>
                                 <w:szCs w:val="28"/>
-                                <w:lang w:val="en-GB"/>
+                                <w:lang w:val="fr-FR"/>
                               </w:rPr>
                               <w:t>t</w:t>
                             </w:r>
@@ -10849,7 +8721,7 @@
                                 <w:sz w:val="28"/>
                                 <w:szCs w:val="28"/>
                                 <w:vertAlign w:val="subscript"/>
-                                <w:lang w:val="en-GB"/>
+                                <w:lang w:val="fr-FR"/>
                               </w:rPr>
                               <w:t>A</w:t>
                             </w:r>
@@ -10859,18 +8731,9 @@
                                 <w:rFonts w:ascii="Cambria Math" w:hAnsi="Cambria Math"/>
                                 <w:sz w:val="28"/>
                                 <w:szCs w:val="28"/>
-                                <w:lang w:val="en-GB"/>
+                                <w:lang w:val="fr-FR"/>
                               </w:rPr>
-                              <w:t xml:space="preserve"> </w:t>
-                            </w:r>
-                            <w:r>
-                              <w:rPr>
-                                <w:rFonts w:ascii="Cambria Math" w:hAnsi="Cambria Math"/>
-                                <w:sz w:val="28"/>
-                                <w:szCs w:val="28"/>
-                                <w:lang w:val="en-GB"/>
-                              </w:rPr>
-                              <w:t xml:space="preserve">&gt; </w:t>
+                              <w:t xml:space="preserve"> &gt; </w:t>
                             </w:r>
                             <w:proofErr w:type="spellStart"/>
                             <w:r>
@@ -10878,7 +8741,7 @@
                                 <w:rFonts w:ascii="Cambria Math" w:hAnsi="Cambria Math"/>
                                 <w:sz w:val="28"/>
                                 <w:szCs w:val="28"/>
-                                <w:lang w:val="en-GB"/>
+                                <w:lang w:val="fr-FR"/>
                               </w:rPr>
                               <w:t>t</w:t>
                             </w:r>
@@ -10888,7 +8751,7 @@
                                 <w:sz w:val="28"/>
                                 <w:szCs w:val="28"/>
                                 <w:vertAlign w:val="subscript"/>
-                                <w:lang w:val="en-GB"/>
+                                <w:lang w:val="fr-FR"/>
                               </w:rPr>
                               <w:t>L</w:t>
                             </w:r>
@@ -10898,11 +8761,10 @@
                                 <w:rFonts w:ascii="Cambria Math" w:hAnsi="Cambria Math"/>
                                 <w:sz w:val="28"/>
                                 <w:szCs w:val="28"/>
-                                <w:lang w:val="en-GB"/>
+                                <w:lang w:val="fr-FR"/>
                               </w:rPr>
                               <w:t xml:space="preserve">  ⇒  </w:t>
                             </w:r>
-                            <w:proofErr w:type="spellStart"/>
                             <w:r>
                               <w:rPr>
                                 <w:rFonts w:ascii="Cambria Math" w:hAnsi="Cambria Math"/>
@@ -10918,17 +8780,16 @@
                                 <w:sz w:val="28"/>
                                 <w:szCs w:val="28"/>
                                 <w:vertAlign w:val="subscript"/>
-                                <w:lang w:val="en-GB"/>
+                                <w:lang w:val="fr-FR"/>
                               </w:rPr>
                               <w:t>A</w:t>
                             </w:r>
-                            <w:proofErr w:type="spellEnd"/>
                             <w:r>
                               <w:rPr>
                                 <w:rFonts w:ascii="Cambria Math" w:hAnsi="Cambria Math"/>
                                 <w:sz w:val="28"/>
                                 <w:szCs w:val="28"/>
-                                <w:lang w:val="en-GB"/>
+                                <w:lang w:val="fr-FR"/>
                               </w:rPr>
                               <w:t xml:space="preserve"> &lt; µ</w:t>
                             </w:r>
@@ -10938,7 +8799,7 @@
                                 <w:sz w:val="28"/>
                                 <w:szCs w:val="28"/>
                                 <w:vertAlign w:val="subscript"/>
-                                <w:lang w:val="en-GB"/>
+                                <w:lang w:val="fr-FR"/>
                               </w:rPr>
                               <w:t>L</w:t>
                             </w:r>
@@ -10950,7 +8811,7 @@
                               <w:rPr>
                                 <w:sz w:val="28"/>
                                 <w:szCs w:val="28"/>
-                                <w:lang w:val="en-GB"/>
+                                <w:lang w:val="fr-FR"/>
                               </w:rPr>
                             </w:pPr>
                           </w:p>
@@ -10959,7 +8820,7 @@
                               <w:spacing w:after="240"/>
                               <w:jc w:val="center"/>
                               <w:rPr>
-                                <w:lang w:val="en-GB"/>
+                                <w:lang w:val="fr-FR"/>
                               </w:rPr>
                             </w:pPr>
                           </w:p>
@@ -10976,7 +8837,7 @@
           </mc:Choice>
           <mc:Fallback>
             <w:pict>
-              <v:shape w14:anchorId="0DBFF88C" id="_x0000_s1034" type="#_x0000_t202" style="width:210.4pt;height:30.75pt;visibility:visible;mso-wrap-style:square;mso-left-percent:-10001;mso-top-percent:-10001;mso-position-horizontal:absolute;mso-position-horizontal-relative:char;mso-position-vertical:absolute;mso-position-vertical-relative:line;mso-left-percent:-10001;mso-top-percent:-10001;v-text-anchor:middle" o:gfxdata="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" fillcolor="white [3201]" stroked="f" strokeweight="1.25pt">
+              <v:shape w14:anchorId="0DBFF88C" id="_x0000_s1030" type="#_x0000_t202" style="width:210.4pt;height:30.75pt;visibility:visible;mso-wrap-style:square;mso-left-percent:-10001;mso-top-percent:-10001;mso-position-horizontal:absolute;mso-position-horizontal-relative:char;mso-position-vertical:absolute;mso-position-vertical-relative:line;mso-left-percent:-10001;mso-top-percent:-10001;v-text-anchor:middle" o:gfxdata="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" fillcolor="white [3201]" stroked="f" strokeweight="1.25pt">
                 <v:textbox>
                   <w:txbxContent>
                     <w:p>
@@ -10987,7 +8848,7 @@
                           <w:rFonts w:ascii="Cambria Math" w:hAnsi="Cambria Math"/>
                           <w:sz w:val="28"/>
                           <w:szCs w:val="28"/>
-                          <w:lang w:val="en-GB"/>
+                          <w:lang w:val="fr-FR"/>
                         </w:rPr>
                       </w:pPr>
                       <w:proofErr w:type="spellStart"/>
@@ -10996,7 +8857,7 @@
                           <w:rFonts w:ascii="Cambria Math" w:hAnsi="Cambria Math"/>
                           <w:sz w:val="28"/>
                           <w:szCs w:val="28"/>
-                          <w:lang w:val="en-GB"/>
+                          <w:lang w:val="fr-FR"/>
                         </w:rPr>
                         <w:t>t</w:t>
                       </w:r>
@@ -11006,7 +8867,7 @@
                           <w:sz w:val="28"/>
                           <w:szCs w:val="28"/>
                           <w:vertAlign w:val="subscript"/>
-                          <w:lang w:val="en-GB"/>
+                          <w:lang w:val="fr-FR"/>
                         </w:rPr>
                         <w:t>A</w:t>
                       </w:r>
@@ -11016,27 +8877,9 @@
                           <w:rFonts w:ascii="Cambria Math" w:hAnsi="Cambria Math"/>
                           <w:sz w:val="28"/>
                           <w:szCs w:val="28"/>
-                          <w:lang w:val="en-GB"/>
+                          <w:lang w:val="fr-FR"/>
                         </w:rPr>
-                        <w:t xml:space="preserve"> </w:t>
-                      </w:r>
-                      <w:r>
-                        <w:rPr>
-                          <w:rFonts w:ascii="Cambria Math" w:hAnsi="Cambria Math"/>
-                          <w:sz w:val="28"/>
-                          <w:szCs w:val="28"/>
-                          <w:lang w:val="en-GB"/>
-                        </w:rPr>
-                        <w:t>&gt;</w:t>
-                      </w:r>
-                      <w:r>
-                        <w:rPr>
-                          <w:rFonts w:ascii="Cambria Math" w:hAnsi="Cambria Math"/>
-                          <w:sz w:val="28"/>
-                          <w:szCs w:val="28"/>
-                          <w:lang w:val="en-GB"/>
-                        </w:rPr>
-                        <w:t xml:space="preserve"> </w:t>
+                        <w:t xml:space="preserve"> &gt; </w:t>
                       </w:r>
                       <w:proofErr w:type="spellStart"/>
                       <w:r>
@@ -11044,7 +8887,7 @@
                           <w:rFonts w:ascii="Cambria Math" w:hAnsi="Cambria Math"/>
                           <w:sz w:val="28"/>
                           <w:szCs w:val="28"/>
-                          <w:lang w:val="en-GB"/>
+                          <w:lang w:val="fr-FR"/>
                         </w:rPr>
                         <w:t>t</w:t>
                       </w:r>
@@ -11054,7 +8897,7 @@
                           <w:sz w:val="28"/>
                           <w:szCs w:val="28"/>
                           <w:vertAlign w:val="subscript"/>
-                          <w:lang w:val="en-GB"/>
+                          <w:lang w:val="fr-FR"/>
                         </w:rPr>
                         <w:t>L</w:t>
                       </w:r>
@@ -11064,7 +8907,7 @@
                           <w:rFonts w:ascii="Cambria Math" w:hAnsi="Cambria Math"/>
                           <w:sz w:val="28"/>
                           <w:szCs w:val="28"/>
-                          <w:lang w:val="en-GB"/>
+                          <w:lang w:val="fr-FR"/>
                         </w:rPr>
                         <w:t xml:space="preserve"> + </w:t>
                       </w:r>
@@ -11074,7 +8917,7 @@
                           <w:rFonts w:ascii="Cambria Math" w:hAnsi="Cambria Math"/>
                           <w:sz w:val="28"/>
                           <w:szCs w:val="28"/>
-                          <w:lang w:val="en-GB"/>
+                          <w:lang w:val="fr-FR"/>
                         </w:rPr>
                         <w:t>t</w:t>
                       </w:r>
@@ -11084,7 +8927,7 @@
                           <w:sz w:val="28"/>
                           <w:szCs w:val="28"/>
                           <w:vertAlign w:val="subscript"/>
-                          <w:lang w:val="en-GB"/>
+                          <w:lang w:val="fr-FR"/>
                         </w:rPr>
                         <w:t>O</w:t>
                       </w:r>
@@ -11094,7 +8937,7 @@
                           <w:rFonts w:ascii="Cambria Math" w:hAnsi="Cambria Math"/>
                           <w:sz w:val="28"/>
                           <w:szCs w:val="28"/>
-                          <w:lang w:val="en-GB"/>
+                          <w:lang w:val="fr-FR"/>
                         </w:rPr>
                         <w:t xml:space="preserve">  ⇒  </w:t>
                       </w:r>
@@ -11104,7 +8947,7 @@
                           <w:rFonts w:ascii="Cambria Math" w:hAnsi="Cambria Math"/>
                           <w:sz w:val="28"/>
                           <w:szCs w:val="28"/>
-                          <w:lang w:val="en-GB"/>
+                          <w:lang w:val="fr-FR"/>
                         </w:rPr>
                         <w:t>t</w:t>
                       </w:r>
@@ -11114,7 +8957,7 @@
                           <w:sz w:val="28"/>
                           <w:szCs w:val="28"/>
                           <w:vertAlign w:val="subscript"/>
-                          <w:lang w:val="en-GB"/>
+                          <w:lang w:val="fr-FR"/>
                         </w:rPr>
                         <w:t>A</w:t>
                       </w:r>
@@ -11124,18 +8967,9 @@
                           <w:rFonts w:ascii="Cambria Math" w:hAnsi="Cambria Math"/>
                           <w:sz w:val="28"/>
                           <w:szCs w:val="28"/>
-                          <w:lang w:val="en-GB"/>
+                          <w:lang w:val="fr-FR"/>
                         </w:rPr>
-                        <w:t xml:space="preserve"> </w:t>
-                      </w:r>
-                      <w:r>
-                        <w:rPr>
-                          <w:rFonts w:ascii="Cambria Math" w:hAnsi="Cambria Math"/>
-                          <w:sz w:val="28"/>
-                          <w:szCs w:val="28"/>
-                          <w:lang w:val="en-GB"/>
-                        </w:rPr>
-                        <w:t xml:space="preserve">&gt; </w:t>
+                        <w:t xml:space="preserve"> &gt; </w:t>
                       </w:r>
                       <w:proofErr w:type="spellStart"/>
                       <w:r>
@@ -11143,7 +8977,7 @@
                           <w:rFonts w:ascii="Cambria Math" w:hAnsi="Cambria Math"/>
                           <w:sz w:val="28"/>
                           <w:szCs w:val="28"/>
-                          <w:lang w:val="en-GB"/>
+                          <w:lang w:val="fr-FR"/>
                         </w:rPr>
                         <w:t>t</w:t>
                       </w:r>
@@ -11153,7 +8987,7 @@
                           <w:sz w:val="28"/>
                           <w:szCs w:val="28"/>
                           <w:vertAlign w:val="subscript"/>
-                          <w:lang w:val="en-GB"/>
+                          <w:lang w:val="fr-FR"/>
                         </w:rPr>
                         <w:t>L</w:t>
                       </w:r>
@@ -11163,11 +8997,10 @@
                           <w:rFonts w:ascii="Cambria Math" w:hAnsi="Cambria Math"/>
                           <w:sz w:val="28"/>
                           <w:szCs w:val="28"/>
-                          <w:lang w:val="en-GB"/>
+                          <w:lang w:val="fr-FR"/>
                         </w:rPr>
                         <w:t xml:space="preserve">  ⇒  </w:t>
                       </w:r>
-                      <w:proofErr w:type="spellStart"/>
                       <w:r>
                         <w:rPr>
                           <w:rFonts w:ascii="Cambria Math" w:hAnsi="Cambria Math"/>
@@ -11183,17 +9016,16 @@
                           <w:sz w:val="28"/>
                           <w:szCs w:val="28"/>
                           <w:vertAlign w:val="subscript"/>
-                          <w:lang w:val="en-GB"/>
+                          <w:lang w:val="fr-FR"/>
                         </w:rPr>
                         <w:t>A</w:t>
                       </w:r>
-                      <w:proofErr w:type="spellEnd"/>
                       <w:r>
                         <w:rPr>
                           <w:rFonts w:ascii="Cambria Math" w:hAnsi="Cambria Math"/>
                           <w:sz w:val="28"/>
                           <w:szCs w:val="28"/>
-                          <w:lang w:val="en-GB"/>
+                          <w:lang w:val="fr-FR"/>
                         </w:rPr>
                         <w:t xml:space="preserve"> &lt; µ</w:t>
                       </w:r>
@@ -11203,7 +9035,7 @@
                           <w:sz w:val="28"/>
                           <w:szCs w:val="28"/>
                           <w:vertAlign w:val="subscript"/>
-                          <w:lang w:val="en-GB"/>
+                          <w:lang w:val="fr-FR"/>
                         </w:rPr>
                         <w:t>L</w:t>
                       </w:r>
@@ -11215,7 +9047,7 @@
                         <w:rPr>
                           <w:sz w:val="28"/>
                           <w:szCs w:val="28"/>
-                          <w:lang w:val="en-GB"/>
+                          <w:lang w:val="fr-FR"/>
                         </w:rPr>
                       </w:pPr>
                     </w:p>
@@ -11224,7 +9056,7 @@
                         <w:spacing w:after="240"/>
                         <w:jc w:val="center"/>
                         <w:rPr>
-                          <w:lang w:val="en-GB"/>
+                          <w:lang w:val="fr-FR"/>
                         </w:rPr>
                       </w:pPr>
                     </w:p>
@@ -11992,7 +9824,7 @@
           </mc:Choice>
           <mc:Fallback>
             <w:pict>
-              <v:shape w14:anchorId="5750BB29" id="_x0000_s1035" type="#_x0000_t202" style="width:205.9pt;height:27.4pt;visibility:visible;mso-wrap-style:square;mso-left-percent:-10001;mso-top-percent:-10001;mso-position-horizontal:absolute;mso-position-horizontal-relative:char;mso-position-vertical:absolute;mso-position-vertical-relative:line;mso-left-percent:-10001;mso-top-percent:-10001;v-text-anchor:middle" o:gfxdata="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" fillcolor="white [3201]" strokecolor="#39a5b7 [3204]" strokeweight="1.25pt">
+              <v:shape w14:anchorId="5750BB29" id="_x0000_s1031" type="#_x0000_t202" style="width:205.9pt;height:27.4pt;visibility:visible;mso-wrap-style:square;mso-left-percent:-10001;mso-top-percent:-10001;mso-position-horizontal:absolute;mso-position-horizontal-relative:char;mso-position-vertical:absolute;mso-position-vertical-relative:line;mso-left-percent:-10001;mso-top-percent:-10001;v-text-anchor:middle" o:gfxdata="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" fillcolor="white [3201]" strokecolor="#39a5b7 [3204]" strokeweight="1.25pt">
                 <v:textbox>
                   <w:txbxContent>
                     <w:p>
@@ -12164,7 +9996,7 @@
           <w:lang w:val="it-IT"/>
         </w:rPr>
       </w:pPr>
-      <w:bookmarkStart w:id="10" w:name="_Toc30473909"/>
+      <w:bookmarkStart w:id="11" w:name="_Toc30473909"/>
       <w:r>
         <w:rPr>
           <w:lang w:val="it-IT"/>
@@ -12193,7 +10025,7 @@
         </w:rPr>
         <w:t>Effects</w:t>
       </w:r>
-      <w:bookmarkEnd w:id="10"/>
+      <w:bookmarkEnd w:id="11"/>
       <w:proofErr w:type="spellEnd"/>
     </w:p>
     <w:p>
@@ -12886,7 +10718,7 @@
           <w:lang w:val="it-IT"/>
         </w:rPr>
       </w:pPr>
-      <w:bookmarkStart w:id="11" w:name="_Toc30473911"/>
+      <w:bookmarkStart w:id="12" w:name="_Toc30473911"/>
       <w:r>
         <w:rPr>
           <w:lang w:val="it-IT"/>
@@ -12907,7 +10739,7 @@
         </w:rPr>
         <w:t>P</w:t>
       </w:r>
-      <w:bookmarkEnd w:id="11"/>
+      <w:bookmarkEnd w:id="12"/>
       <w:proofErr w:type="spellEnd"/>
     </w:p>
     <w:p>
@@ -12942,7 +10774,7 @@
           <w:lang w:val="it-IT"/>
         </w:rPr>
       </w:pPr>
-      <w:bookmarkStart w:id="12" w:name="_Toc30473912"/>
+      <w:bookmarkStart w:id="13" w:name="_Toc30473912"/>
       <w:r>
         <w:rPr>
           <w:lang w:val="it-IT"/>
@@ -12956,7 +10788,7 @@
         </w:rPr>
         <w:t>Insights</w:t>
       </w:r>
-      <w:bookmarkEnd w:id="12"/>
+      <w:bookmarkEnd w:id="13"/>
     </w:p>
     <w:p>
       <w:pPr>
@@ -13251,8 +11083,6 @@
           <w:highlight w:val="yellow"/>
         </w:rPr>
       </w:pPr>
-      <w:bookmarkStart w:id="13" w:name="_GoBack"/>
-      <w:bookmarkEnd w:id="13"/>
       <w:r>
         <w:rPr>
           <w:highlight w:val="yellow"/>
@@ -13280,7 +11110,7 @@
 </file>
 
 <file path=word/endnotes.xml><?xml version="1.0" encoding="utf-8"?>
-<w:endnotes xmlns:wpc="http://schemas.microsoft.com/office/word/2010/wordprocessingCanvas" xmlns:cx="http://schemas.microsoft.com/office/drawing/2014/chartex" xmlns:cx1="http://schemas.microsoft.com/office/drawing/2015/9/8/chartex" xmlns:cx2="http://schemas.microsoft.com/office/drawing/2015/10/21/chartex" xmlns:cx3="http://schemas.microsoft.com/office/drawing/2016/5/9/chartex" xmlns:cx4="http://schemas.microsoft.com/office/drawing/2016/5/10/chartex" xmlns:cx5="http://schemas.microsoft.com/office/drawing/2016/5/11/chartex" xmlns:cx6="http://schemas.microsoft.com/office/drawing/2016/5/12/chartex" xmlns:cx7="http://schemas.microsoft.com/office/drawing/2016/5/13/chartex" xmlns:cx8="http://schemas.microsoft.com/office/drawing/2016/5/14/chartex" xmlns:mc="http://schemas.openxmlformats.org/markup-compatibility/2006" xmlns:aink="http://schemas.microsoft.com/office/drawing/2016/ink" xmlns:am3d="http://schemas.microsoft.com/office/drawing/2017/model3d" xmlns:o="urn:schemas-microsoft-com:office:office" xmlns:r="http://schemas.openxmlformats.org/officeDocument/2006/relationships" xmlns:m="http://schemas.openxmlformats.org/officeDocument/2006/math" xmlns:v="urn:schemas-microsoft-com:vml" xmlns:wp14="http://schemas.microsoft.com/office/word/2010/wordprocessingDrawing" xmlns:wp="http://schemas.openxmlformats.org/drawingml/2006/wordprocessingDrawing" xmlns:w10="urn:schemas-microsoft-com:office:word" xmlns:w="http://schemas.openxmlformats.org/wordprocessingml/2006/main" xmlns:w14="http://schemas.microsoft.com/office/word/2010/wordml" xmlns:w15="http://schemas.microsoft.com/office/word/2012/wordml" xmlns:w16cex="http://schemas.microsoft.com/office/word/2018/wordml/cex" xmlns:w16cid="http://schemas.microsoft.com/office/word/2016/wordml/cid" xmlns:w16="http://schemas.microsoft.com/office/word/2018/wordml" xmlns:w16se="http://schemas.microsoft.com/office/word/2015/wordml/symex" xmlns:wpg="http://schemas.microsoft.com/office/word/2010/wordprocessingGroup" xmlns:wpi="http://schemas.microsoft.com/office/word/2010/wordprocessingInk" xmlns:wne="http://schemas.microsoft.com/office/word/2006/wordml" xmlns:wps="http://schemas.microsoft.com/office/word/2010/wordprocessingShape" mc:Ignorable="w14 w15 w16se w16cid w16 w16cex wp14">
+<w:endnotes xmlns:wpc="http://schemas.microsoft.com/office/word/2010/wordprocessingCanvas" xmlns:cx="http://schemas.microsoft.com/office/drawing/2014/chartex" xmlns:cx1="http://schemas.microsoft.com/office/drawing/2015/9/8/chartex" xmlns:cx2="http://schemas.microsoft.com/office/drawing/2015/10/21/chartex" xmlns:cx3="http://schemas.microsoft.com/office/drawing/2016/5/9/chartex" xmlns:cx4="http://schemas.microsoft.com/office/drawing/2016/5/10/chartex" xmlns:cx5="http://schemas.microsoft.com/office/drawing/2016/5/11/chartex" xmlns:cx6="http://schemas.microsoft.com/office/drawing/2016/5/12/chartex" xmlns:cx7="http://schemas.microsoft.com/office/drawing/2016/5/13/chartex" xmlns:cx8="http://schemas.microsoft.com/office/drawing/2016/5/14/chartex" xmlns:mc="http://schemas.openxmlformats.org/markup-compatibility/2006" xmlns:aink="http://schemas.microsoft.com/office/drawing/2016/ink" xmlns:am3d="http://schemas.microsoft.com/office/drawing/2017/model3d" xmlns:o="urn:schemas-microsoft-com:office:office" xmlns:r="http://schemas.openxmlformats.org/officeDocument/2006/relationships" xmlns:m="http://schemas.openxmlformats.org/officeDocument/2006/math" xmlns:v="urn:schemas-microsoft-com:vml" xmlns:wp14="http://schemas.microsoft.com/office/word/2010/wordprocessingDrawing" xmlns:wp="http://schemas.openxmlformats.org/drawingml/2006/wordprocessingDrawing" xmlns:w10="urn:schemas-microsoft-com:office:word" xmlns:w="http://schemas.openxmlformats.org/wordprocessingml/2006/main" xmlns:w14="http://schemas.microsoft.com/office/word/2010/wordml" xmlns:w15="http://schemas.microsoft.com/office/word/2012/wordml" xmlns:w16cid="http://schemas.microsoft.com/office/word/2016/wordml/cid" xmlns:w16se="http://schemas.microsoft.com/office/word/2015/wordml/symex" xmlns:wpg="http://schemas.microsoft.com/office/word/2010/wordprocessingGroup" xmlns:wpi="http://schemas.microsoft.com/office/word/2010/wordprocessingInk" xmlns:wne="http://schemas.microsoft.com/office/word/2006/wordml" xmlns:wps="http://schemas.microsoft.com/office/word/2010/wordprocessingShape" mc:Ignorable="w14 w15 w16se w16cid wp14">
   <w:endnote w:type="separator" w:id="-1">
     <w:p>
       <w:pPr>
@@ -13305,7 +11135,7 @@
 </file>
 
 <file path=word/footer1.xml><?xml version="1.0" encoding="utf-8"?>
-<w:ftr xmlns:wpc="http://schemas.microsoft.com/office/word/2010/wordprocessingCanvas" xmlns:cx="http://schemas.microsoft.com/office/drawing/2014/chartex" xmlns:cx1="http://schemas.microsoft.com/office/drawing/2015/9/8/chartex" xmlns:cx2="http://schemas.microsoft.com/office/drawing/2015/10/21/chartex" xmlns:cx3="http://schemas.microsoft.com/office/drawing/2016/5/9/chartex" xmlns:cx4="http://schemas.microsoft.com/office/drawing/2016/5/10/chartex" xmlns:cx5="http://schemas.microsoft.com/office/drawing/2016/5/11/chartex" xmlns:cx6="http://schemas.microsoft.com/office/drawing/2016/5/12/chartex" xmlns:cx7="http://schemas.microsoft.com/office/drawing/2016/5/13/chartex" xmlns:cx8="http://schemas.microsoft.com/office/drawing/2016/5/14/chartex" xmlns:mc="http://schemas.openxmlformats.org/markup-compatibility/2006" xmlns:aink="http://schemas.microsoft.com/office/drawing/2016/ink" xmlns:am3d="http://schemas.microsoft.com/office/drawing/2017/model3d" xmlns:o="urn:schemas-microsoft-com:office:office" xmlns:r="http://schemas.openxmlformats.org/officeDocument/2006/relationships" xmlns:m="http://schemas.openxmlformats.org/officeDocument/2006/math" xmlns:v="urn:schemas-microsoft-com:vml" xmlns:wp14="http://schemas.microsoft.com/office/word/2010/wordprocessingDrawing" xmlns:wp="http://schemas.openxmlformats.org/drawingml/2006/wordprocessingDrawing" xmlns:w10="urn:schemas-microsoft-com:office:word" xmlns:w="http://schemas.openxmlformats.org/wordprocessingml/2006/main" xmlns:w14="http://schemas.microsoft.com/office/word/2010/wordml" xmlns:w15="http://schemas.microsoft.com/office/word/2012/wordml" xmlns:w16cex="http://schemas.microsoft.com/office/word/2018/wordml/cex" xmlns:w16cid="http://schemas.microsoft.com/office/word/2016/wordml/cid" xmlns:w16="http://schemas.microsoft.com/office/word/2018/wordml" xmlns:w16se="http://schemas.microsoft.com/office/word/2015/wordml/symex" xmlns:wpg="http://schemas.microsoft.com/office/word/2010/wordprocessingGroup" xmlns:wpi="http://schemas.microsoft.com/office/word/2010/wordprocessingInk" xmlns:wne="http://schemas.microsoft.com/office/word/2006/wordml" xmlns:wps="http://schemas.microsoft.com/office/word/2010/wordprocessingShape" mc:Ignorable="w14 w15 w16se w16cid w16 w16cex wp14">
+<w:ftr xmlns:wpc="http://schemas.microsoft.com/office/word/2010/wordprocessingCanvas" xmlns:cx="http://schemas.microsoft.com/office/drawing/2014/chartex" xmlns:cx1="http://schemas.microsoft.com/office/drawing/2015/9/8/chartex" xmlns:cx2="http://schemas.microsoft.com/office/drawing/2015/10/21/chartex" xmlns:cx3="http://schemas.microsoft.com/office/drawing/2016/5/9/chartex" xmlns:cx4="http://schemas.microsoft.com/office/drawing/2016/5/10/chartex" xmlns:cx5="http://schemas.microsoft.com/office/drawing/2016/5/11/chartex" xmlns:cx6="http://schemas.microsoft.com/office/drawing/2016/5/12/chartex" xmlns:cx7="http://schemas.microsoft.com/office/drawing/2016/5/13/chartex" xmlns:cx8="http://schemas.microsoft.com/office/drawing/2016/5/14/chartex" xmlns:mc="http://schemas.openxmlformats.org/markup-compatibility/2006" xmlns:aink="http://schemas.microsoft.com/office/drawing/2016/ink" xmlns:am3d="http://schemas.microsoft.com/office/drawing/2017/model3d" xmlns:o="urn:schemas-microsoft-com:office:office" xmlns:r="http://schemas.openxmlformats.org/officeDocument/2006/relationships" xmlns:m="http://schemas.openxmlformats.org/officeDocument/2006/math" xmlns:v="urn:schemas-microsoft-com:vml" xmlns:wp14="http://schemas.microsoft.com/office/word/2010/wordprocessingDrawing" xmlns:wp="http://schemas.openxmlformats.org/drawingml/2006/wordprocessingDrawing" xmlns:w10="urn:schemas-microsoft-com:office:word" xmlns:w="http://schemas.openxmlformats.org/wordprocessingml/2006/main" xmlns:w14="http://schemas.microsoft.com/office/word/2010/wordml" xmlns:w15="http://schemas.microsoft.com/office/word/2012/wordml" xmlns:w16cid="http://schemas.microsoft.com/office/word/2016/wordml/cid" xmlns:w16se="http://schemas.microsoft.com/office/word/2015/wordml/symex" xmlns:wpg="http://schemas.microsoft.com/office/word/2010/wordprocessingGroup" xmlns:wpi="http://schemas.microsoft.com/office/word/2010/wordprocessingInk" xmlns:wne="http://schemas.microsoft.com/office/word/2006/wordml" xmlns:wps="http://schemas.microsoft.com/office/word/2010/wordprocessingShape" mc:Ignorable="w14 w15 w16se w16cid wp14">
   <w:p>
     <w:pPr>
       <w:pStyle w:val="Pidipagina"/>
@@ -13425,7 +11255,7 @@
 </file>
 
 <file path=word/footnotes.xml><?xml version="1.0" encoding="utf-8"?>
-<w:footnotes xmlns:wpc="http://schemas.microsoft.com/office/word/2010/wordprocessingCanvas" xmlns:cx="http://schemas.microsoft.com/office/drawing/2014/chartex" xmlns:cx1="http://schemas.microsoft.com/office/drawing/2015/9/8/chartex" xmlns:cx2="http://schemas.microsoft.com/office/drawing/2015/10/21/chartex" xmlns:cx3="http://schemas.microsoft.com/office/drawing/2016/5/9/chartex" xmlns:cx4="http://schemas.microsoft.com/office/drawing/2016/5/10/chartex" xmlns:cx5="http://schemas.microsoft.com/office/drawing/2016/5/11/chartex" xmlns:cx6="http://schemas.microsoft.com/office/drawing/2016/5/12/chartex" xmlns:cx7="http://schemas.microsoft.com/office/drawing/2016/5/13/chartex" xmlns:cx8="http://schemas.microsoft.com/office/drawing/2016/5/14/chartex" xmlns:mc="http://schemas.openxmlformats.org/markup-compatibility/2006" xmlns:aink="http://schemas.microsoft.com/office/drawing/2016/ink" xmlns:am3d="http://schemas.microsoft.com/office/drawing/2017/model3d" xmlns:o="urn:schemas-microsoft-com:office:office" xmlns:r="http://schemas.openxmlformats.org/officeDocument/2006/relationships" xmlns:m="http://schemas.openxmlformats.org/officeDocument/2006/math" xmlns:v="urn:schemas-microsoft-com:vml" xmlns:wp14="http://schemas.microsoft.com/office/word/2010/wordprocessingDrawing" xmlns:wp="http://schemas.openxmlformats.org/drawingml/2006/wordprocessingDrawing" xmlns:w10="urn:schemas-microsoft-com:office:word" xmlns:w="http://schemas.openxmlformats.org/wordprocessingml/2006/main" xmlns:w14="http://schemas.microsoft.com/office/word/2010/wordml" xmlns:w15="http://schemas.microsoft.com/office/word/2012/wordml" xmlns:w16cex="http://schemas.microsoft.com/office/word/2018/wordml/cex" xmlns:w16cid="http://schemas.microsoft.com/office/word/2016/wordml/cid" xmlns:w16="http://schemas.microsoft.com/office/word/2018/wordml" xmlns:w16se="http://schemas.microsoft.com/office/word/2015/wordml/symex" xmlns:wpg="http://schemas.microsoft.com/office/word/2010/wordprocessingGroup" xmlns:wpi="http://schemas.microsoft.com/office/word/2010/wordprocessingInk" xmlns:wne="http://schemas.microsoft.com/office/word/2006/wordml" xmlns:wps="http://schemas.microsoft.com/office/word/2010/wordprocessingShape" mc:Ignorable="w14 w15 w16se w16cid w16 w16cex wp14">
+<w:footnotes xmlns:wpc="http://schemas.microsoft.com/office/word/2010/wordprocessingCanvas" xmlns:cx="http://schemas.microsoft.com/office/drawing/2014/chartex" xmlns:cx1="http://schemas.microsoft.com/office/drawing/2015/9/8/chartex" xmlns:cx2="http://schemas.microsoft.com/office/drawing/2015/10/21/chartex" xmlns:cx3="http://schemas.microsoft.com/office/drawing/2016/5/9/chartex" xmlns:cx4="http://schemas.microsoft.com/office/drawing/2016/5/10/chartex" xmlns:cx5="http://schemas.microsoft.com/office/drawing/2016/5/11/chartex" xmlns:cx6="http://schemas.microsoft.com/office/drawing/2016/5/12/chartex" xmlns:cx7="http://schemas.microsoft.com/office/drawing/2016/5/13/chartex" xmlns:cx8="http://schemas.microsoft.com/office/drawing/2016/5/14/chartex" xmlns:mc="http://schemas.openxmlformats.org/markup-compatibility/2006" xmlns:aink="http://schemas.microsoft.com/office/drawing/2016/ink" xmlns:am3d="http://schemas.microsoft.com/office/drawing/2017/model3d" xmlns:o="urn:schemas-microsoft-com:office:office" xmlns:r="http://schemas.openxmlformats.org/officeDocument/2006/relationships" xmlns:m="http://schemas.openxmlformats.org/officeDocument/2006/math" xmlns:v="urn:schemas-microsoft-com:vml" xmlns:wp14="http://schemas.microsoft.com/office/word/2010/wordprocessingDrawing" xmlns:wp="http://schemas.openxmlformats.org/drawingml/2006/wordprocessingDrawing" xmlns:w10="urn:schemas-microsoft-com:office:word" xmlns:w="http://schemas.openxmlformats.org/wordprocessingml/2006/main" xmlns:w14="http://schemas.microsoft.com/office/word/2010/wordml" xmlns:w15="http://schemas.microsoft.com/office/word/2012/wordml" xmlns:w16cid="http://schemas.microsoft.com/office/word/2016/wordml/cid" xmlns:w16se="http://schemas.microsoft.com/office/word/2015/wordml/symex" xmlns:wpg="http://schemas.microsoft.com/office/word/2010/wordprocessingGroup" xmlns:wpi="http://schemas.microsoft.com/office/word/2010/wordprocessingInk" xmlns:wne="http://schemas.microsoft.com/office/word/2006/wordml" xmlns:wps="http://schemas.microsoft.com/office/word/2010/wordprocessingShape" mc:Ignorable="w14 w15 w16se w16cid wp14">
   <w:footnote w:type="separator" w:id="-1">
     <w:p>
       <w:pPr>
@@ -13799,7 +11629,7 @@
 </file>
 
 <file path=word/numbering.xml><?xml version="1.0" encoding="utf-8"?>
-<w:numbering xmlns:wpc="http://schemas.microsoft.com/office/word/2010/wordprocessingCanvas" xmlns:cx="http://schemas.microsoft.com/office/drawing/2014/chartex" xmlns:cx1="http://schemas.microsoft.com/office/drawing/2015/9/8/chartex" xmlns:cx2="http://schemas.microsoft.com/office/drawing/2015/10/21/chartex" xmlns:cx3="http://schemas.microsoft.com/office/drawing/2016/5/9/chartex" xmlns:cx4="http://schemas.microsoft.com/office/drawing/2016/5/10/chartex" xmlns:cx5="http://schemas.microsoft.com/office/drawing/2016/5/11/chartex" xmlns:cx6="http://schemas.microsoft.com/office/drawing/2016/5/12/chartex" xmlns:cx7="http://schemas.microsoft.com/office/drawing/2016/5/13/chartex" xmlns:cx8="http://schemas.microsoft.com/office/drawing/2016/5/14/chartex" xmlns:mc="http://schemas.openxmlformats.org/markup-compatibility/2006" xmlns:aink="http://schemas.microsoft.com/office/drawing/2016/ink" xmlns:am3d="http://schemas.microsoft.com/office/drawing/2017/model3d" xmlns:o="urn:schemas-microsoft-com:office:office" xmlns:r="http://schemas.openxmlformats.org/officeDocument/2006/relationships" xmlns:m="http://schemas.openxmlformats.org/officeDocument/2006/math" xmlns:v="urn:schemas-microsoft-com:vml" xmlns:wp14="http://schemas.microsoft.com/office/word/2010/wordprocessingDrawing" xmlns:wp="http://schemas.openxmlformats.org/drawingml/2006/wordprocessingDrawing" xmlns:w10="urn:schemas-microsoft-com:office:word" xmlns:w="http://schemas.openxmlformats.org/wordprocessingml/2006/main" xmlns:w14="http://schemas.microsoft.com/office/word/2010/wordml" xmlns:w15="http://schemas.microsoft.com/office/word/2012/wordml" xmlns:w16cex="http://schemas.microsoft.com/office/word/2018/wordml/cex" xmlns:w16cid="http://schemas.microsoft.com/office/word/2016/wordml/cid" xmlns:w16="http://schemas.microsoft.com/office/word/2018/wordml" xmlns:w16se="http://schemas.microsoft.com/office/word/2015/wordml/symex" xmlns:wpg="http://schemas.microsoft.com/office/word/2010/wordprocessingGroup" xmlns:wpi="http://schemas.microsoft.com/office/word/2010/wordprocessingInk" xmlns:wne="http://schemas.microsoft.com/office/word/2006/wordml" xmlns:wps="http://schemas.microsoft.com/office/word/2010/wordprocessingShape" mc:Ignorable="w14 w15 w16se w16cid w16 w16cex wp14">
+<w:numbering xmlns:wpc="http://schemas.microsoft.com/office/word/2010/wordprocessingCanvas" xmlns:cx="http://schemas.microsoft.com/office/drawing/2014/chartex" xmlns:cx1="http://schemas.microsoft.com/office/drawing/2015/9/8/chartex" xmlns:cx2="http://schemas.microsoft.com/office/drawing/2015/10/21/chartex" xmlns:cx3="http://schemas.microsoft.com/office/drawing/2016/5/9/chartex" xmlns:cx4="http://schemas.microsoft.com/office/drawing/2016/5/10/chartex" xmlns:cx5="http://schemas.microsoft.com/office/drawing/2016/5/11/chartex" xmlns:cx6="http://schemas.microsoft.com/office/drawing/2016/5/12/chartex" xmlns:cx7="http://schemas.microsoft.com/office/drawing/2016/5/13/chartex" xmlns:cx8="http://schemas.microsoft.com/office/drawing/2016/5/14/chartex" xmlns:mc="http://schemas.openxmlformats.org/markup-compatibility/2006" xmlns:aink="http://schemas.microsoft.com/office/drawing/2016/ink" xmlns:am3d="http://schemas.microsoft.com/office/drawing/2017/model3d" xmlns:o="urn:schemas-microsoft-com:office:office" xmlns:r="http://schemas.openxmlformats.org/officeDocument/2006/relationships" xmlns:m="http://schemas.openxmlformats.org/officeDocument/2006/math" xmlns:v="urn:schemas-microsoft-com:vml" xmlns:wp14="http://schemas.microsoft.com/office/word/2010/wordprocessingDrawing" xmlns:wp="http://schemas.openxmlformats.org/drawingml/2006/wordprocessingDrawing" xmlns:w10="urn:schemas-microsoft-com:office:word" xmlns:w="http://schemas.openxmlformats.org/wordprocessingml/2006/main" xmlns:w14="http://schemas.microsoft.com/office/word/2010/wordml" xmlns:w15="http://schemas.microsoft.com/office/word/2012/wordml" xmlns:w16cid="http://schemas.microsoft.com/office/word/2016/wordml/cid" xmlns:w16se="http://schemas.microsoft.com/office/word/2015/wordml/symex" xmlns:wpg="http://schemas.microsoft.com/office/word/2010/wordprocessingGroup" xmlns:wpi="http://schemas.microsoft.com/office/word/2010/wordprocessingInk" xmlns:wne="http://schemas.microsoft.com/office/word/2006/wordml" xmlns:wps="http://schemas.microsoft.com/office/word/2010/wordprocessingShape" mc:Ignorable="w14 w15 w16se w16cid wp14">
   <w:abstractNum w:abstractNumId="0" w15:restartNumberingAfterBreak="0">
     <w:nsid w:val="2016119A"/>
     <w:multiLevelType w:val="hybridMultilevel"/>
@@ -14218,7 +12048,7 @@
 </file>
 
 <file path=word/styles.xml><?xml version="1.0" encoding="utf-8"?>
-<w:styles xmlns:mc="http://schemas.openxmlformats.org/markup-compatibility/2006" xmlns:r="http://schemas.openxmlformats.org/officeDocument/2006/relationships" xmlns:w="http://schemas.openxmlformats.org/wordprocessingml/2006/main" xmlns:w14="http://schemas.microsoft.com/office/word/2010/wordml" xmlns:w15="http://schemas.microsoft.com/office/word/2012/wordml" xmlns:w16cex="http://schemas.microsoft.com/office/word/2018/wordml/cex" xmlns:w16cid="http://schemas.microsoft.com/office/word/2016/wordml/cid" xmlns:w16="http://schemas.microsoft.com/office/word/2018/wordml" xmlns:w16se="http://schemas.microsoft.com/office/word/2015/wordml/symex" mc:Ignorable="w14 w15 w16se w16cid w16 w16cex">
+<w:styles xmlns:mc="http://schemas.openxmlformats.org/markup-compatibility/2006" xmlns:r="http://schemas.openxmlformats.org/officeDocument/2006/relationships" xmlns:w="http://schemas.openxmlformats.org/wordprocessingml/2006/main" xmlns:w14="http://schemas.microsoft.com/office/word/2010/wordml" xmlns:w15="http://schemas.microsoft.com/office/word/2012/wordml" xmlns:w16cid="http://schemas.microsoft.com/office/word/2016/wordml/cid" xmlns:w16se="http://schemas.microsoft.com/office/word/2015/wordml/symex" mc:Ignorable="w14 w15 w16se w16cid">
   <w:docDefaults>
     <w:rPrDefault>
       <w:rPr>
@@ -14735,6 +12565,7 @@
   <w:style w:type="character" w:default="1" w:styleId="Carpredefinitoparagrafo">
     <w:name w:val="Default Paragraph Font"/>
     <w:uiPriority w:val="1"/>
+    <w:semiHidden/>
     <w:unhideWhenUsed/>
   </w:style>
   <w:style w:type="table" w:default="1" w:styleId="Tabellanormale">
@@ -16491,7 +14322,7 @@
 </file>
 
 <file path=customXml/itemProps1.xml><?xml version="1.0" encoding="utf-8"?>
-<ds:datastoreItem xmlns:ds="http://schemas.openxmlformats.org/officeDocument/2006/customXml" ds:itemID="{59B94C79-84EC-4984-A207-1116F14191E9}">
+<ds:datastoreItem xmlns:ds="http://schemas.openxmlformats.org/officeDocument/2006/customXml" ds:itemID="{762E4373-27AA-4474-B1CE-0AEFC04D74BD}">
   <ds:schemaRefs>
     <ds:schemaRef ds:uri="http://schemas.openxmlformats.org/officeDocument/2006/bibliography"/>
   </ds:schemaRefs>

</xml_diff>